<commit_message>
update on notebook 2018-5-28‘
</commit_message>
<xml_diff>
--- a/2018年Google项目申报/2018-课程建设项目申报书-v4.docx
+++ b/2018年Google项目申报/2018-课程建设项目申报书-v4.docx
@@ -1,6 +1,6 @@
 
 <file path=word/document.xml><?xml version="1.0" encoding="utf-8"?>
-<w:document xmlns:ve="http://schemas.openxmlformats.org/markup-compatibility/2006" xmlns:o="urn:schemas-microsoft-com:office:office" xmlns:r="http://schemas.openxmlformats.org/officeDocument/2006/relationships" xmlns:m="http://schemas.openxmlformats.org/officeDocument/2006/math" xmlns:v="urn:schemas-microsoft-com:vml" xmlns:wp="http://schemas.openxmlformats.org/drawingml/2006/wordprocessingDrawing" xmlns:w10="urn:schemas-microsoft-com:office:word" xmlns:w="http://schemas.openxmlformats.org/wordprocessingml/2006/main" xmlns:wne="http://schemas.microsoft.com/office/word/2006/wordml">
+<w:document xmlns:wpc="http://schemas.microsoft.com/office/word/2010/wordprocessingCanvas" xmlns:mc="http://schemas.openxmlformats.org/markup-compatibility/2006" xmlns:o="urn:schemas-microsoft-com:office:office" xmlns:r="http://schemas.openxmlformats.org/officeDocument/2006/relationships" xmlns:m="http://schemas.openxmlformats.org/officeDocument/2006/math" xmlns:v="urn:schemas-microsoft-com:vml" xmlns:wp14="http://schemas.microsoft.com/office/word/2010/wordprocessingDrawing" xmlns:wp="http://schemas.openxmlformats.org/drawingml/2006/wordprocessingDrawing" xmlns:w10="urn:schemas-microsoft-com:office:word" xmlns:w="http://schemas.openxmlformats.org/wordprocessingml/2006/main" xmlns:w14="http://schemas.microsoft.com/office/word/2010/wordml" xmlns:wpg="http://schemas.microsoft.com/office/word/2010/wordprocessingGroup" xmlns:wpi="http://schemas.microsoft.com/office/word/2010/wordprocessingInk" xmlns:wne="http://schemas.microsoft.com/office/word/2006/wordml" xmlns:wps="http://schemas.microsoft.com/office/word/2010/wordprocessingShape" mc:Ignorable="w14 wp14">
   <w:background w:color="FFFFFF"/>
   <w:body>
     <w:p>
@@ -182,18 +182,73 @@
           <w:rFonts w:ascii="Microsoft YaHei" w:eastAsia="Microsoft YaHei" w:hAnsi="Microsoft YaHei" w:cs="STFangsong"/>
           <w:sz w:val="32"/>
           <w:szCs w:val="32"/>
-          <w:lang w:eastAsia="zh-CN"/>
-        </w:rPr>
-        <w:t>___________</w:t>
-      </w:r>
+          <w:u w:val="single"/>
+          <w:lang w:eastAsia="zh-CN"/>
+        </w:rPr>
+        <w:t>基于工程实践能力培养的</w:t>
+      </w:r>
+      <w:proofErr w:type="spellStart"/>
       <w:r>
         <w:rPr>
           <w:rFonts w:ascii="Microsoft YaHei" w:eastAsia="Microsoft YaHei" w:hAnsi="Microsoft YaHei" w:cs="STFangsong"/>
           <w:sz w:val="32"/>
           <w:szCs w:val="32"/>
-          <w:lang w:eastAsia="zh-CN"/>
-        </w:rPr>
-        <w:t>______</w:t>
+          <w:u w:val="single"/>
+          <w:lang w:eastAsia="zh-CN"/>
+        </w:rPr>
+        <w:t>Tensorf</w:t>
+      </w:r>
+      <w:r>
+        <w:rPr>
+          <w:rFonts w:ascii="Microsoft YaHei" w:eastAsiaTheme="minorEastAsia" w:hAnsi="Microsoft YaHei" w:cs="STFangsong" w:hint="eastAsia"/>
+          <w:sz w:val="32"/>
+          <w:szCs w:val="32"/>
+          <w:u w:val="single"/>
+          <w:lang w:eastAsia="zh-CN"/>
+        </w:rPr>
+        <w:t>low</w:t>
+      </w:r>
+      <w:proofErr w:type="spellEnd"/>
+      <w:r>
+        <w:rPr>
+          <w:rFonts w:ascii="Microsoft YaHei" w:eastAsiaTheme="minorEastAsia" w:hAnsi="Microsoft YaHei" w:cs="STFangsong" w:hint="eastAsia"/>
+          <w:sz w:val="32"/>
+          <w:szCs w:val="32"/>
+          <w:u w:val="single"/>
+          <w:lang w:eastAsia="zh-CN"/>
+        </w:rPr>
+        <w:t xml:space="preserve"> </w:t>
+      </w:r>
+      <w:r>
+        <w:rPr>
+          <w:rFonts w:ascii="Microsoft YaHei" w:eastAsiaTheme="minorEastAsia" w:hAnsi="Microsoft YaHei" w:cs="STFangsong" w:hint="eastAsia"/>
+          <w:sz w:val="32"/>
+          <w:szCs w:val="32"/>
+          <w:u w:val="single"/>
+          <w:lang w:eastAsia="zh-CN"/>
+        </w:rPr>
+        <w:t>应用课程建设</w:t>
+      </w:r>
+    </w:p>
+    <w:p>
+      <w:pPr>
+        <w:pStyle w:val="Normal1"/>
+        <w:spacing w:line="360" w:lineRule="auto"/>
+        <w:rPr>
+          <w:rFonts w:ascii="Microsoft YaHei" w:eastAsiaTheme="minorEastAsia" w:hAnsi="Microsoft YaHei" w:cs="STFangsong" w:hint="eastAsia"/>
+          <w:sz w:val="32"/>
+          <w:szCs w:val="32"/>
+          <w:lang w:eastAsia="zh-CN"/>
+        </w:rPr>
+      </w:pPr>
+      <w:r>
+        <w:rPr>
+          <w:rFonts w:ascii="Microsoft YaHei" w:eastAsia="Microsoft YaHei" w:hAnsi="Microsoft YaHei" w:cs="STFangsong" w:hint="eastAsia"/>
+          <w:sz w:val="32"/>
+          <w:szCs w:val="32"/>
+          <w:lang w:eastAsia="zh-CN"/>
+        </w:rPr>
+        <w:t>主</w:t>
       </w:r>
       <w:r>
         <w:rPr>
@@ -202,7 +257,16 @@
           <w:szCs w:val="32"/>
           <w:lang w:eastAsia="zh-CN"/>
         </w:rPr>
-        <w:t>_</w:t>
+        <w:t>申报人UR KEY</w:t>
+      </w:r>
+      <w:r>
+        <w:rPr>
+          <w:rFonts w:ascii="Microsoft YaHei" w:eastAsia="Microsoft YaHei" w:hAnsi="Microsoft YaHei" w:cs="STFangsong" w:hint="eastAsia"/>
+          <w:sz w:val="32"/>
+          <w:szCs w:val="32"/>
+          <w:lang w:eastAsia="zh-CN"/>
+        </w:rPr>
+        <w:t>：</w:t>
       </w:r>
       <w:r>
         <w:rPr>
@@ -211,28 +275,16 @@
           <w:szCs w:val="32"/>
           <w:lang w:eastAsia="zh-CN"/>
         </w:rPr>
-        <w:t>_______________________________</w:t>
-      </w:r>
-    </w:p>
-    <w:p>
-      <w:pPr>
-        <w:pStyle w:val="Normal1"/>
-        <w:spacing w:line="360" w:lineRule="auto"/>
+        <w:t>___</w:t>
+      </w:r>
+      <w:r>
         <w:rPr>
           <w:rFonts w:ascii="Microsoft YaHei" w:eastAsia="Microsoft YaHei" w:hAnsi="Microsoft YaHei" w:cs="STFangsong"/>
           <w:sz w:val="32"/>
           <w:szCs w:val="32"/>
           <w:lang w:eastAsia="zh-CN"/>
         </w:rPr>
-      </w:pPr>
-      <w:r>
-        <w:rPr>
-          <w:rFonts w:ascii="Microsoft YaHei" w:eastAsia="Microsoft YaHei" w:hAnsi="Microsoft YaHei" w:cs="STFangsong" w:hint="eastAsia"/>
-          <w:sz w:val="32"/>
-          <w:szCs w:val="32"/>
-          <w:lang w:eastAsia="zh-CN"/>
-        </w:rPr>
-        <w:t>主</w:t>
+        <w:t>_</w:t>
       </w:r>
       <w:r>
         <w:rPr>
@@ -241,70 +293,77 @@
           <w:szCs w:val="32"/>
           <w:lang w:eastAsia="zh-CN"/>
         </w:rPr>
-        <w:t>申报人UR KEY</w:t>
-      </w:r>
-      <w:r>
-        <w:rPr>
-          <w:rFonts w:ascii="Microsoft YaHei" w:eastAsia="Microsoft YaHei" w:hAnsi="Microsoft YaHei" w:cs="STFangsong" w:hint="eastAsia"/>
-          <w:sz w:val="32"/>
-          <w:szCs w:val="32"/>
-          <w:lang w:eastAsia="zh-CN"/>
-        </w:rPr>
-        <w:t>：</w:t>
+        <w:t>____</w:t>
       </w:r>
       <w:r>
         <w:rPr>
           <w:rFonts w:ascii="Microsoft YaHei" w:eastAsia="Microsoft YaHei" w:hAnsi="Microsoft YaHei" w:cs="STFangsong"/>
           <w:sz w:val="32"/>
           <w:szCs w:val="32"/>
-          <w:lang w:eastAsia="zh-CN"/>
-        </w:rPr>
-        <w:t>___</w:t>
+          <w:u w:val="single"/>
+          <w:lang w:eastAsia="zh-CN"/>
+        </w:rPr>
+        <w:t>_</w:t>
+      </w:r>
+      <w:r>
+        <w:rPr>
+          <w:rFonts w:ascii="Microsoft YaHei" w:eastAsiaTheme="minorEastAsia" w:hAnsi="Microsoft YaHei" w:cs="STFangsong" w:hint="eastAsia"/>
+          <w:sz w:val="32"/>
+          <w:szCs w:val="32"/>
+          <w:u w:val="single"/>
+          <w:lang w:eastAsia="zh-CN"/>
+        </w:rPr>
+        <w:t xml:space="preserve">               </w:t>
       </w:r>
       <w:r>
         <w:rPr>
           <w:rFonts w:ascii="Microsoft YaHei" w:eastAsia="Microsoft YaHei" w:hAnsi="Microsoft YaHei" w:cs="STFangsong"/>
           <w:sz w:val="32"/>
           <w:szCs w:val="32"/>
-          <w:lang w:eastAsia="zh-CN"/>
-        </w:rPr>
-        <w:t>_</w:t>
+          <w:u w:val="single"/>
+          <w:lang w:eastAsia="zh-CN"/>
+        </w:rPr>
+        <w:t>T</w:t>
+      </w:r>
+      <w:r>
+        <w:rPr>
+          <w:rFonts w:ascii="Microsoft YaHei" w:eastAsiaTheme="minorEastAsia" w:hAnsi="Microsoft YaHei" w:cs="STFangsong" w:hint="eastAsia"/>
+          <w:sz w:val="32"/>
+          <w:szCs w:val="32"/>
+          <w:u w:val="single"/>
+          <w:lang w:eastAsia="zh-CN"/>
+        </w:rPr>
+        <w:t>16294</w:t>
       </w:r>
       <w:r>
         <w:rPr>
           <w:rFonts w:ascii="Microsoft YaHei" w:eastAsia="Microsoft YaHei" w:hAnsi="Microsoft YaHei" w:cs="STFangsong"/>
           <w:sz w:val="32"/>
           <w:szCs w:val="32"/>
-          <w:lang w:eastAsia="zh-CN"/>
-        </w:rPr>
-        <w:t>____</w:t>
+          <w:u w:val="single"/>
+          <w:lang w:eastAsia="zh-CN"/>
+        </w:rPr>
+        <w:t>_</w:t>
+      </w:r>
+      <w:r>
+        <w:rPr>
+          <w:rFonts w:ascii="Microsoft YaHei" w:eastAsiaTheme="minorEastAsia" w:hAnsi="Microsoft YaHei" w:cs="STFangsong" w:hint="eastAsia"/>
+          <w:sz w:val="32"/>
+          <w:szCs w:val="32"/>
+          <w:u w:val="single"/>
+          <w:lang w:eastAsia="zh-CN"/>
+        </w:rPr>
+        <w:t xml:space="preserve">           </w:t>
       </w:r>
       <w:r>
         <w:rPr>
           <w:rFonts w:ascii="Microsoft YaHei" w:eastAsia="Microsoft YaHei" w:hAnsi="Microsoft YaHei" w:cs="STFangsong"/>
           <w:sz w:val="32"/>
           <w:szCs w:val="32"/>
+          <w:u w:val="single"/>
           <w:lang w:eastAsia="zh-CN"/>
         </w:rPr>
         <w:t>__</w:t>
-      </w:r>
-      <w:r>
-        <w:rPr>
-          <w:rFonts w:ascii="Microsoft YaHei" w:eastAsia="Microsoft YaHei" w:hAnsi="Microsoft YaHei" w:cs="STFangsong"/>
-          <w:sz w:val="32"/>
-          <w:szCs w:val="32"/>
-          <w:lang w:eastAsia="zh-CN"/>
-        </w:rPr>
-        <w:t>_____</w:t>
-      </w:r>
-      <w:r>
-        <w:rPr>
-          <w:rFonts w:ascii="Microsoft YaHei" w:eastAsia="Microsoft YaHei" w:hAnsi="Microsoft YaHei" w:cs="STFangsong"/>
-          <w:sz w:val="32"/>
-          <w:szCs w:val="32"/>
-          <w:lang w:eastAsia="zh-CN"/>
-        </w:rPr>
-        <w:t>_______________________________</w:t>
       </w:r>
     </w:p>
     <w:p>
@@ -387,8 +446,19 @@
           <w:szCs w:val="24"/>
           <w:lang w:eastAsia="zh-CN"/>
         </w:rPr>
-        <w:t>，请访问</w:t>
-      </w:r>
+        <w:t>，</w:t>
+      </w:r>
+      <w:proofErr w:type="gramStart"/>
+      <w:r>
+        <w:rPr>
+          <w:rFonts w:ascii="Microsoft YaHei" w:eastAsia="Microsoft YaHei" w:hAnsi="Microsoft YaHei" w:cs="STFangsong"/>
+          <w:sz w:val="24"/>
+          <w:szCs w:val="24"/>
+          <w:lang w:eastAsia="zh-CN"/>
+        </w:rPr>
+        <w:t>请访问</w:t>
+      </w:r>
+      <w:proofErr w:type="gramEnd"/>
       <w:r>
         <w:rPr>
           <w:rFonts w:ascii="Microsoft YaHei" w:eastAsia="Microsoft YaHei" w:hAnsi="Microsoft YaHei" w:cs="STFangsong"/>
@@ -400,7 +470,7 @@
         </w:rPr>
         <w:t>Google中国教育合作项目登记表网址 </w:t>
       </w:r>
-      <w:hyperlink r:id="rId8">
+      <w:hyperlink r:id="rId9">
         <w:r>
           <w:rPr>
             <w:rFonts w:ascii="Microsoft YaHei" w:eastAsia="Microsoft YaHei" w:hAnsi="Microsoft YaHei" w:cs="STFangsong"/>
@@ -480,7 +550,7 @@
           <w:szCs w:val="32"/>
           <w:lang w:eastAsia="zh-CN"/>
         </w:rPr>
-        <w:t>_________________</w:t>
+        <w:t xml:space="preserve"> </w:t>
       </w:r>
       <w:r>
         <w:rPr>
@@ -489,26 +559,58 @@
           <w:szCs w:val="32"/>
           <w:lang w:eastAsia="zh-CN"/>
         </w:rPr>
-        <w:t>_</w:t>
+        <w:t>_____</w:t>
       </w:r>
       <w:r>
         <w:rPr>
           <w:rFonts w:ascii="Microsoft YaHei" w:eastAsia="Microsoft YaHei" w:hAnsi="Microsoft YaHei" w:cs="STFangsong"/>
           <w:sz w:val="32"/>
           <w:szCs w:val="32"/>
-          <w:lang w:eastAsia="zh-CN"/>
-        </w:rPr>
-        <w:t>_______________________________</w:t>
-      </w:r>
-    </w:p>
-    <w:p>
-      <w:pPr>
-        <w:pStyle w:val="Normal1"/>
-        <w:spacing w:line="360" w:lineRule="auto"/>
+          <w:u w:val="single"/>
+          <w:lang w:eastAsia="zh-CN"/>
+        </w:rPr>
+        <w:t>_</w:t>
+      </w:r>
+      <w:proofErr w:type="gramStart"/>
+      <w:r>
+        <w:rPr>
+          <w:rFonts w:ascii="Microsoft YaHei" w:eastAsiaTheme="minorEastAsia" w:hAnsi="Microsoft YaHei" w:cs="STFangsong" w:hint="eastAsia"/>
+          <w:sz w:val="32"/>
+          <w:szCs w:val="32"/>
+          <w:u w:val="single"/>
+          <w:lang w:eastAsia="zh-CN"/>
+        </w:rPr>
+        <w:t>向毅</w:t>
+      </w:r>
+      <w:proofErr w:type="gramEnd"/>
+      <w:r>
         <w:rPr>
           <w:rFonts w:ascii="Microsoft YaHei" w:eastAsia="Microsoft YaHei" w:hAnsi="Microsoft YaHei" w:cs="STFangsong"/>
           <w:sz w:val="32"/>
           <w:szCs w:val="32"/>
+          <w:u w:val="single"/>
+          <w:lang w:eastAsia="zh-CN"/>
+        </w:rPr>
+        <w:t>____________</w:t>
+      </w:r>
+      <w:r>
+        <w:rPr>
+          <w:rFonts w:ascii="Microsoft YaHei" w:eastAsia="Microsoft YaHei" w:hAnsi="Microsoft YaHei" w:cs="STFangsong"/>
+          <w:sz w:val="32"/>
+          <w:szCs w:val="32"/>
+          <w:lang w:eastAsia="zh-CN"/>
+        </w:rPr>
+        <w:t>_</w:t>
+      </w:r>
+    </w:p>
+    <w:p>
+      <w:pPr>
+        <w:pStyle w:val="Normal1"/>
+        <w:spacing w:line="360" w:lineRule="auto"/>
+        <w:rPr>
+          <w:rFonts w:ascii="Microsoft YaHei" w:eastAsia="Microsoft YaHei" w:hAnsi="Microsoft YaHei" w:cs="STFangsong"/>
+          <w:sz w:val="32"/>
+          <w:szCs w:val="32"/>
           <w:lang w:eastAsia="zh-CN"/>
         </w:rPr>
       </w:pPr>
@@ -528,7 +630,7 @@
           <w:szCs w:val="32"/>
           <w:lang w:eastAsia="zh-CN"/>
         </w:rPr>
-        <w:t>_____________</w:t>
+        <w:t xml:space="preserve"> </w:t>
       </w:r>
       <w:r>
         <w:rPr>
@@ -537,16 +639,27 @@
           <w:szCs w:val="32"/>
           <w:lang w:eastAsia="zh-CN"/>
         </w:rPr>
-        <w:t>_______________________________</w:t>
+        <w:t>__</w:t>
       </w:r>
       <w:r>
         <w:rPr>
           <w:rFonts w:ascii="Microsoft YaHei" w:eastAsia="Microsoft YaHei" w:hAnsi="Microsoft YaHei" w:cs="STFangsong"/>
           <w:sz w:val="32"/>
           <w:szCs w:val="32"/>
-          <w:lang w:eastAsia="zh-CN"/>
-        </w:rPr>
-        <w:t>_</w:t>
+          <w:u w:val="single"/>
+          <w:lang w:eastAsia="zh-CN"/>
+        </w:rPr>
+        <w:t>重庆科技学院</w:t>
+      </w:r>
+      <w:r>
+        <w:rPr>
+          <w:rFonts w:ascii="Microsoft YaHei" w:eastAsia="Microsoft YaHei" w:hAnsi="Microsoft YaHei" w:cs="STFangsong"/>
+          <w:sz w:val="32"/>
+          <w:szCs w:val="32"/>
+          <w:u w:val="single"/>
+          <w:lang w:eastAsia="zh-CN"/>
+        </w:rPr>
+        <w:t>__</w:t>
       </w:r>
     </w:p>
     <w:p>
@@ -715,7 +828,7 @@
           <w:insideV w:val="single" w:sz="4" w:space="0" w:color="000000"/>
         </w:tblBorders>
         <w:tblLayout w:type="fixed"/>
-        <w:tblLook w:val="0400"/>
+        <w:tblLook w:val="0400" w:firstRow="0" w:lastRow="0" w:firstColumn="0" w:lastColumn="0" w:noHBand="0" w:noVBand="1"/>
       </w:tblPr>
       <w:tblGrid>
         <w:gridCol w:w="1129"/>
@@ -804,7 +917,7 @@
             </w:pPr>
             <w:r>
               <w:rPr>
-                <w:rFonts w:ascii="SimSun" w:eastAsia="SimSun" w:hAnsi="SimSun" w:cs="SimSun" w:hint="eastAsia"/>
+                <w:rFonts w:ascii="宋体" w:eastAsia="宋体" w:hAnsi="宋体" w:cs="宋体" w:hint="eastAsia"/>
               </w:rPr>
               <w:t>（</w:t>
             </w:r>
@@ -812,50 +925,86 @@
               <w:rPr>
                 <w:rFonts w:ascii="STFangsong" w:eastAsia="STFangsong" w:hAnsi="STFangsong" w:cs="Arial"/>
               </w:rPr>
+              <w:t>√</w:t>
+            </w:r>
+            <w:r>
+              <w:rPr>
+                <w:rFonts w:ascii="STFangsong" w:eastAsia="STFangsong" w:hAnsi="STFangsong" w:cs="Arial"/>
+              </w:rPr>
+              <w:t xml:space="preserve">   </w:t>
+            </w:r>
+            <w:r>
+              <w:rPr>
+                <w:rFonts w:ascii="宋体" w:eastAsia="宋体" w:hAnsi="宋体" w:cs="宋体" w:hint="eastAsia"/>
+              </w:rPr>
+              <w:t>）</w:t>
+            </w:r>
+            <w:r>
+              <w:rPr>
+                <w:rFonts w:ascii="STFangsong" w:eastAsia="STFangsong" w:hAnsi="STFangsong" w:cs="Arial" w:hint="eastAsia"/>
+              </w:rPr>
+              <w:t>人工智能</w:t>
+            </w:r>
+            <w:r>
+              <w:rPr>
+                <w:rFonts w:ascii="STFangsong" w:eastAsia="STFangsong" w:hAnsi="STFangsong" w:cs="Arial" w:hint="eastAsia"/>
+              </w:rPr>
+              <w:t xml:space="preserve">                              </w:t>
+            </w:r>
+            <w:r>
+              <w:rPr>
+                <w:rFonts w:ascii="STFangsong" w:eastAsia="STFangsong" w:hAnsi="STFangsong" w:cs="Arial"/>
+              </w:rPr>
+              <w:t>（    ）</w:t>
+            </w:r>
+            <w:r>
+              <w:rPr>
+                <w:rFonts w:ascii="STFangsong" w:eastAsia="STFangsong" w:hAnsi="STFangsong" w:cs="Arial" w:hint="eastAsia"/>
+              </w:rPr>
+              <w:t>Android+</w:t>
+            </w:r>
+          </w:p>
+          <w:p>
+            <w:pPr>
+              <w:spacing w:line="276" w:lineRule="auto"/>
+              <w:contextualSpacing w:val="0"/>
+              <w:rPr>
+                <w:rFonts w:ascii="STFangsong" w:eastAsia="STFangsong" w:hAnsi="STFangsong" w:cs="Arial"/>
+              </w:rPr>
+            </w:pPr>
+            <w:r>
+              <w:rPr>
+                <w:rFonts w:ascii="宋体" w:eastAsia="宋体" w:hAnsi="宋体" w:cs="宋体" w:hint="eastAsia"/>
+              </w:rPr>
+              <w:t>（</w:t>
+            </w:r>
+            <w:r>
+              <w:rPr>
+                <w:rFonts w:ascii="STFangsong" w:eastAsia="STFangsong" w:hAnsi="STFangsong" w:cs="Arial"/>
+              </w:rPr>
               <w:t xml:space="preserve">    </w:t>
             </w:r>
             <w:r>
               <w:rPr>
-                <w:rFonts w:ascii="SimSun" w:eastAsia="SimSun" w:hAnsi="SimSun" w:cs="SimSun" w:hint="eastAsia"/>
+                <w:rFonts w:ascii="宋体" w:eastAsia="宋体" w:hAnsi="宋体" w:cs="宋体" w:hint="eastAsia"/>
               </w:rPr>
               <w:t>）</w:t>
             </w:r>
             <w:r>
               <w:rPr>
+                <w:rFonts w:ascii="宋体" w:eastAsia="宋体" w:hAnsi="宋体" w:cs="宋体" w:hint="eastAsia"/>
+              </w:rPr>
+              <w:t>数据科学</w:t>
+            </w:r>
+            <w:r>
+              <w:rPr>
                 <w:rFonts w:ascii="STFangsong" w:eastAsia="STFangsong" w:hAnsi="STFangsong" w:cs="Arial" w:hint="eastAsia"/>
               </w:rPr>
-              <w:t>人工智能</w:t>
-            </w:r>
-            <w:r>
-              <w:rPr>
-                <w:rFonts w:ascii="STFangsong" w:eastAsia="STFangsong" w:hAnsi="STFangsong" w:cs="Arial" w:hint="eastAsia"/>
-              </w:rPr>
               <w:t xml:space="preserve">                              </w:t>
             </w:r>
             <w:r>
               <w:rPr>
-                <w:rFonts w:ascii="STFangsong" w:eastAsia="STFangsong" w:hAnsi="STFangsong" w:cs="Arial"/>
-              </w:rPr>
-              <w:t>（    ）</w:t>
-            </w:r>
-            <w:r>
-              <w:rPr>
-                <w:rFonts w:ascii="STFangsong" w:eastAsia="STFangsong" w:hAnsi="STFangsong" w:cs="Arial" w:hint="eastAsia"/>
-              </w:rPr>
-              <w:t>Android+</w:t>
-            </w:r>
-          </w:p>
-          <w:p>
-            <w:pPr>
-              <w:spacing w:line="276" w:lineRule="auto"/>
-              <w:contextualSpacing w:val="0"/>
-              <w:rPr>
-                <w:rFonts w:ascii="STFangsong" w:eastAsia="STFangsong" w:hAnsi="STFangsong" w:cs="Arial"/>
-              </w:rPr>
-            </w:pPr>
-            <w:r>
-              <w:rPr>
-                <w:rFonts w:ascii="SimSun" w:eastAsia="SimSun" w:hAnsi="SimSun" w:cs="SimSun" w:hint="eastAsia"/>
+                <w:rFonts w:ascii="宋体" w:eastAsia="宋体" w:hAnsi="宋体" w:cs="宋体" w:hint="eastAsia"/>
               </w:rPr>
               <w:t>（</w:t>
             </w:r>
@@ -867,43 +1016,13 @@
             </w:r>
             <w:r>
               <w:rPr>
-                <w:rFonts w:ascii="SimSun" w:eastAsia="SimSun" w:hAnsi="SimSun" w:cs="SimSun" w:hint="eastAsia"/>
+                <w:rFonts w:ascii="宋体" w:eastAsia="宋体" w:hAnsi="宋体" w:cs="宋体" w:hint="eastAsia"/>
               </w:rPr>
               <w:t>）</w:t>
             </w:r>
             <w:r>
               <w:rPr>
-                <w:rFonts w:ascii="SimSun" w:eastAsia="SimSun" w:hAnsi="SimSun" w:cs="SimSun" w:hint="eastAsia"/>
-              </w:rPr>
-              <w:t>数据科学</w:t>
-            </w:r>
-            <w:r>
-              <w:rPr>
-                <w:rFonts w:ascii="STFangsong" w:eastAsia="STFangsong" w:hAnsi="STFangsong" w:cs="Arial" w:hint="eastAsia"/>
-              </w:rPr>
-              <w:t xml:space="preserve">                              </w:t>
-            </w:r>
-            <w:r>
-              <w:rPr>
-                <w:rFonts w:ascii="SimSun" w:eastAsia="SimSun" w:hAnsi="SimSun" w:cs="SimSun" w:hint="eastAsia"/>
-              </w:rPr>
-              <w:t>（</w:t>
-            </w:r>
-            <w:r>
-              <w:rPr>
-                <w:rFonts w:ascii="STFangsong" w:eastAsia="STFangsong" w:hAnsi="STFangsong" w:cs="Arial"/>
-              </w:rPr>
-              <w:t xml:space="preserve">    </w:t>
-            </w:r>
-            <w:r>
-              <w:rPr>
-                <w:rFonts w:ascii="SimSun" w:eastAsia="SimSun" w:hAnsi="SimSun" w:cs="SimSun" w:hint="eastAsia"/>
-              </w:rPr>
-              <w:t>）</w:t>
-            </w:r>
-            <w:r>
-              <w:rPr>
-                <w:rFonts w:ascii="SimSun" w:eastAsia="SimSun" w:hAnsi="SimSun" w:cs="SimSun" w:hint="eastAsia"/>
+                <w:rFonts w:ascii="宋体" w:eastAsia="宋体" w:hAnsi="宋体" w:cs="宋体" w:hint="eastAsia"/>
               </w:rPr>
               <w:t>物联网</w:t>
             </w:r>
@@ -947,6 +1066,26 @@
                 <w:rFonts w:ascii="STFangsong" w:eastAsia="STFangsong" w:hAnsi="STFangsong" w:cs="Arial"/>
               </w:rPr>
             </w:pPr>
+            <w:r>
+              <w:rPr>
+                <w:rFonts w:ascii="宋体" w:eastAsia="宋体" w:hAnsi="宋体" w:cs="宋体"/>
+              </w:rPr>
+              <w:t>基于工程实践能力培训的</w:t>
+            </w:r>
+            <w:proofErr w:type="spellStart"/>
+            <w:r>
+              <w:rPr>
+                <w:rFonts w:ascii="宋体" w:eastAsia="宋体" w:hAnsi="宋体" w:cs="宋体"/>
+              </w:rPr>
+              <w:t>TensorFlow</w:t>
+            </w:r>
+            <w:proofErr w:type="spellEnd"/>
+            <w:r>
+              <w:rPr>
+                <w:rFonts w:ascii="宋体" w:eastAsia="宋体" w:hAnsi="宋体" w:cs="宋体"/>
+              </w:rPr>
+              <w:t>课程建设</w:t>
+            </w:r>
           </w:p>
         </w:tc>
       </w:tr>
@@ -1114,7 +1253,7 @@
             </w:pPr>
             <w:r>
               <w:rPr>
-                <w:rFonts w:ascii="SimSun" w:eastAsia="SimSun" w:hAnsi="SimSun" w:cs="SimSun" w:hint="eastAsia"/>
+                <w:rFonts w:ascii="宋体" w:eastAsia="宋体" w:hAnsi="宋体" w:cs="宋体" w:hint="eastAsia"/>
               </w:rPr>
               <w:t>承担的项目建设内容</w:t>
             </w:r>
@@ -1629,35 +1768,35 @@
             </w:pPr>
             <w:r>
               <w:rPr>
-                <w:rFonts w:ascii="SimSun" w:eastAsia="SimSun" w:hAnsi="SimSun" w:cs="SimSun" w:hint="eastAsia"/>
+                <w:rFonts w:ascii="宋体" w:eastAsia="宋体" w:hAnsi="宋体" w:cs="宋体" w:hint="eastAsia"/>
                 <w:color w:val="auto"/>
               </w:rPr>
               <w:t>请注意在填写</w:t>
             </w:r>
             <w:r>
               <w:rPr>
-                <w:rFonts w:ascii="SimSun" w:eastAsia="SimSun" w:hAnsi="SimSun" w:cs="SimSun" w:hint="eastAsia"/>
+                <w:rFonts w:ascii="宋体" w:eastAsia="宋体" w:hAnsi="宋体" w:cs="宋体" w:hint="eastAsia"/>
                 <w:color w:val="auto"/>
               </w:rPr>
               <w:t>以下</w:t>
             </w:r>
             <w:r>
               <w:rPr>
-                <w:rFonts w:ascii="SimSun" w:eastAsia="SimSun" w:hAnsi="SimSun" w:cs="SimSun" w:hint="eastAsia"/>
+                <w:rFonts w:ascii="宋体" w:eastAsia="宋体" w:hAnsi="宋体" w:cs="宋体" w:hint="eastAsia"/>
                 <w:color w:val="auto"/>
               </w:rPr>
               <w:t>内容时</w:t>
             </w:r>
             <w:r>
               <w:rPr>
-                <w:rFonts w:ascii="SimSun" w:eastAsia="SimSun" w:hAnsi="SimSun" w:cs="SimSun" w:hint="eastAsia"/>
+                <w:rFonts w:ascii="宋体" w:eastAsia="宋体" w:hAnsi="宋体" w:cs="宋体" w:hint="eastAsia"/>
                 <w:color w:val="auto"/>
               </w:rPr>
               <w:t>，</w:t>
             </w:r>
             <w:r>
               <w:rPr>
-                <w:rFonts w:ascii="SimSun" w:eastAsia="SimSun" w:hAnsi="SimSun" w:cs="SimSun" w:hint="eastAsia"/>
+                <w:rFonts w:ascii="宋体" w:eastAsia="宋体" w:hAnsi="宋体" w:cs="宋体" w:hint="eastAsia"/>
                 <w:color w:val="auto"/>
               </w:rPr>
               <w:t>不得出现任何直接透露或体现项目团队成员和其所属学校的信息，当涉及项目组成员时，请对照</w:t>
@@ -1671,7 +1810,7 @@
             </w:r>
             <w:r>
               <w:rPr>
-                <w:rFonts w:ascii="SimSun" w:eastAsia="SimSun" w:hAnsi="SimSun" w:cs="SimSun" w:hint="eastAsia"/>
+                <w:rFonts w:ascii="宋体" w:eastAsia="宋体" w:hAnsi="宋体" w:cs="宋体" w:hint="eastAsia"/>
                 <w:color w:val="auto"/>
               </w:rPr>
               <w:t>项目组成员情况</w:t>
@@ -1685,7 +1824,7 @@
             </w:r>
             <w:r>
               <w:rPr>
-                <w:rFonts w:ascii="SimSun" w:eastAsia="SimSun" w:hAnsi="SimSun" w:cs="SimSun" w:hint="eastAsia"/>
+                <w:rFonts w:ascii="宋体" w:eastAsia="宋体" w:hAnsi="宋体" w:cs="宋体" w:hint="eastAsia"/>
                 <w:color w:val="auto"/>
               </w:rPr>
               <w:t>使用</w:t>
@@ -1699,7 +1838,7 @@
             </w:r>
             <w:r>
               <w:rPr>
-                <w:rFonts w:ascii="SimSun" w:eastAsia="SimSun" w:hAnsi="SimSun" w:cs="SimSun" w:hint="eastAsia"/>
+                <w:rFonts w:ascii="宋体" w:eastAsia="宋体" w:hAnsi="宋体" w:cs="宋体" w:hint="eastAsia"/>
                 <w:color w:val="auto"/>
               </w:rPr>
               <w:t>成员一</w:t>
@@ -1713,7 +1852,7 @@
             </w:r>
             <w:r>
               <w:rPr>
-                <w:rFonts w:ascii="SimSun" w:eastAsia="SimSun" w:hAnsi="SimSun" w:cs="SimSun" w:hint="eastAsia"/>
+                <w:rFonts w:ascii="宋体" w:eastAsia="宋体" w:hAnsi="宋体" w:cs="宋体" w:hint="eastAsia"/>
                 <w:color w:val="auto"/>
               </w:rPr>
               <w:t>、</w:t>
@@ -1727,7 +1866,7 @@
             </w:r>
             <w:r>
               <w:rPr>
-                <w:rFonts w:ascii="SimSun" w:eastAsia="SimSun" w:hAnsi="SimSun" w:cs="SimSun" w:hint="eastAsia"/>
+                <w:rFonts w:ascii="宋体" w:eastAsia="宋体" w:hAnsi="宋体" w:cs="宋体" w:hint="eastAsia"/>
                 <w:color w:val="auto"/>
               </w:rPr>
               <w:t>成员二</w:t>
@@ -1741,7 +1880,7 @@
             </w:r>
             <w:r>
               <w:rPr>
-                <w:rFonts w:ascii="SimSun" w:eastAsia="SimSun" w:hAnsi="SimSun" w:cs="SimSun" w:hint="eastAsia"/>
+                <w:rFonts w:ascii="宋体" w:eastAsia="宋体" w:hAnsi="宋体" w:cs="宋体" w:hint="eastAsia"/>
                 <w:color w:val="auto"/>
               </w:rPr>
               <w:t>、</w:t>
@@ -1755,7 +1894,7 @@
             </w:r>
             <w:r>
               <w:rPr>
-                <w:rFonts w:ascii="SimSun" w:eastAsia="SimSun" w:hAnsi="SimSun" w:cs="SimSun" w:hint="eastAsia"/>
+                <w:rFonts w:ascii="宋体" w:eastAsia="宋体" w:hAnsi="宋体" w:cs="宋体" w:hint="eastAsia"/>
                 <w:color w:val="auto"/>
               </w:rPr>
               <w:t>成员一学校</w:t>
@@ -1769,7 +1908,7 @@
             </w:r>
             <w:r>
               <w:rPr>
-                <w:rFonts w:ascii="SimSun" w:eastAsia="SimSun" w:hAnsi="SimSun" w:cs="SimSun" w:hint="eastAsia"/>
+                <w:rFonts w:ascii="宋体" w:eastAsia="宋体" w:hAnsi="宋体" w:cs="宋体" w:hint="eastAsia"/>
                 <w:color w:val="auto"/>
               </w:rPr>
               <w:t>、</w:t>
@@ -1783,7 +1922,7 @@
             </w:r>
             <w:r>
               <w:rPr>
-                <w:rFonts w:ascii="SimSun" w:eastAsia="SimSun" w:hAnsi="SimSun" w:cs="SimSun" w:hint="eastAsia"/>
+                <w:rFonts w:ascii="宋体" w:eastAsia="宋体" w:hAnsi="宋体" w:cs="宋体" w:hint="eastAsia"/>
                 <w:color w:val="auto"/>
               </w:rPr>
               <w:t>成员二单位</w:t>
@@ -1797,14 +1936,14 @@
             </w:r>
             <w:r>
               <w:rPr>
-                <w:rFonts w:ascii="SimSun" w:eastAsia="SimSun" w:hAnsi="SimSun" w:cs="SimSun" w:hint="eastAsia"/>
+                <w:rFonts w:ascii="宋体" w:eastAsia="宋体" w:hAnsi="宋体" w:cs="宋体" w:hint="eastAsia"/>
                 <w:color w:val="auto"/>
               </w:rPr>
               <w:t>等字眼进行替代。</w:t>
             </w:r>
             <w:r>
               <w:rPr>
-                <w:rFonts w:ascii="SimSun" w:eastAsia="SimSun" w:hAnsi="SimSun" w:cs="SimSun" w:hint="eastAsia"/>
+                <w:rFonts w:ascii="宋体" w:eastAsia="宋体" w:hAnsi="宋体" w:cs="宋体" w:hint="eastAsia"/>
                 <w:color w:val="auto"/>
               </w:rPr>
               <w:t>如有刻意透露信息的情况，评审委员会有权直接判定申报书不合格。</w:t>
@@ -1849,9 +1988,60 @@
               <w:spacing w:line="276" w:lineRule="auto"/>
               <w:contextualSpacing w:val="0"/>
               <w:rPr>
-                <w:rFonts w:ascii="STFangsong" w:eastAsia="STFangsong" w:hAnsi="STFangsong" w:cs="Arial"/>
-              </w:rPr>
-            </w:pPr>
+                <w:rFonts w:ascii="宋体" w:eastAsia="宋体" w:hAnsi="宋体" w:cs="宋体" w:hint="eastAsia"/>
+              </w:rPr>
+            </w:pPr>
+            <w:r>
+              <w:rPr>
+                <w:rFonts w:ascii="宋体" w:eastAsia="宋体" w:hAnsi="宋体" w:cs="宋体" w:hint="eastAsia"/>
+              </w:rPr>
+              <w:t>学校高度重视人工智能学科的建设，成立了人工智能技术学院</w:t>
+            </w:r>
+          </w:p>
+          <w:p>
+            <w:pPr>
+              <w:spacing w:line="276" w:lineRule="auto"/>
+              <w:contextualSpacing w:val="0"/>
+              <w:rPr>
+                <w:rFonts w:ascii="宋体" w:eastAsia="宋体" w:hAnsi="宋体" w:cs="宋体" w:hint="eastAsia"/>
+              </w:rPr>
+            </w:pPr>
+            <w:r>
+              <w:rPr>
+                <w:rFonts w:ascii="宋体" w:eastAsia="宋体" w:hAnsi="宋体" w:cs="宋体"/>
+              </w:rPr>
+              <w:t>学校已开课人工智能相关课程</w:t>
+            </w:r>
+          </w:p>
+          <w:p>
+            <w:pPr>
+              <w:spacing w:line="276" w:lineRule="auto"/>
+              <w:contextualSpacing w:val="0"/>
+              <w:rPr>
+                <w:rFonts w:ascii="宋体" w:eastAsia="宋体" w:hAnsi="宋体" w:cs="宋体" w:hint="eastAsia"/>
+              </w:rPr>
+            </w:pPr>
+            <w:r>
+              <w:rPr>
+                <w:rFonts w:ascii="宋体" w:eastAsia="宋体" w:hAnsi="宋体" w:cs="宋体" w:hint="eastAsia"/>
+              </w:rPr>
+              <w:t>承办了人工智能的师资培训，具备了一些工程实践案例</w:t>
+            </w:r>
+          </w:p>
+          <w:p>
+            <w:pPr>
+              <w:spacing w:line="276" w:lineRule="auto"/>
+              <w:contextualSpacing w:val="0"/>
+              <w:rPr>
+                <w:rFonts w:ascii="STFangsong" w:eastAsia="STFangsong" w:hAnsi="STFangsong" w:cs="Arial"/>
+              </w:rPr>
+            </w:pPr>
+            <w:r>
+              <w:rPr>
+                <w:rFonts w:ascii="宋体" w:eastAsia="宋体" w:hAnsi="宋体" w:cs="宋体" w:hint="eastAsia"/>
+              </w:rPr>
+              <w:t>具有人工智能团队，有相关人工智能的项目开发</w:t>
+            </w:r>
           </w:p>
           <w:p>
             <w:pPr>
@@ -2152,6 +2342,7 @@
               <w:rPr>
                 <w:rFonts w:ascii="STFangsong" w:eastAsia="STFangsong" w:hAnsi="STFangsong" w:cs="Arial"/>
               </w:rPr>
+              <w:lastRenderedPageBreak/>
               <w:t>项目的特色和亮点</w:t>
             </w:r>
           </w:p>
@@ -2174,11 +2365,56 @@
           </w:p>
           <w:p>
             <w:pPr>
-              <w:spacing w:line="276" w:lineRule="auto"/>
-              <w:rPr>
-                <w:rFonts w:ascii="STFangsong" w:eastAsia="STFangsong" w:hAnsi="STFangsong" w:cs="Arial"/>
-              </w:rPr>
-            </w:pPr>
+              <w:pStyle w:val="a6"/>
+              <w:numPr>
+                <w:ilvl w:val="0"/>
+                <w:numId w:val="14"/>
+              </w:numPr>
+              <w:spacing w:line="276" w:lineRule="auto"/>
+              <w:rPr>
+                <w:rFonts w:ascii="宋体" w:eastAsia="宋体" w:hAnsi="宋体" w:cs="宋体" w:hint="eastAsia"/>
+              </w:rPr>
+            </w:pPr>
+            <w:r>
+              <w:rPr>
+                <w:rFonts w:ascii="宋体" w:eastAsia="宋体" w:hAnsi="宋体" w:cs="宋体"/>
+              </w:rPr>
+              <w:t>以项目为导引，进行资源建设</w:t>
+            </w:r>
+          </w:p>
+          <w:p>
+            <w:pPr>
+              <w:pStyle w:val="a6"/>
+              <w:numPr>
+                <w:ilvl w:val="0"/>
+                <w:numId w:val="14"/>
+              </w:numPr>
+              <w:spacing w:line="276" w:lineRule="auto"/>
+              <w:rPr>
+                <w:rFonts w:ascii="STFangsong" w:eastAsia="STFangsong" w:hAnsi="STFangsong" w:cs="Arial" w:hint="eastAsia"/>
+              </w:rPr>
+            </w:pPr>
+            <w:r>
+              <w:rPr>
+                <w:rFonts w:ascii="宋体" w:eastAsia="宋体" w:hAnsi="宋体" w:cs="宋体" w:hint="eastAsia"/>
+              </w:rPr>
+              <w:t>体现理论联系实际，强调工程实际，</w:t>
+            </w:r>
+          </w:p>
+          <w:p>
+            <w:pPr>
+              <w:pStyle w:val="a6"/>
+              <w:numPr>
+                <w:ilvl w:val="0"/>
+                <w:numId w:val="14"/>
+              </w:numPr>
+              <w:spacing w:line="276" w:lineRule="auto"/>
+              <w:rPr>
+                <w:rFonts w:ascii="STFangsong" w:eastAsia="STFangsong" w:hAnsi="STFangsong" w:cs="Arial"/>
+              </w:rPr>
+            </w:pPr>
+            <w:bookmarkStart w:id="0" w:name="_GoBack"/>
+            <w:bookmarkEnd w:id="0"/>
           </w:p>
           <w:p>
             <w:pPr>
@@ -2303,7 +2539,7 @@
             </w:pPr>
             <w:r>
               <w:rPr>
-                <w:rFonts w:ascii="SimSun" w:eastAsia="SimSun" w:hAnsi="SimSun" w:cs="SimSun" w:hint="eastAsia"/>
+                <w:rFonts w:ascii="宋体" w:eastAsia="宋体" w:hAnsi="宋体" w:cs="宋体" w:hint="eastAsia"/>
               </w:rPr>
               <w:t>与项目挂钩的真实课程情况</w:t>
             </w:r>
@@ -2331,6 +2567,21 @@
               <w:spacing w:line="276" w:lineRule="auto"/>
               <w:contextualSpacing w:val="0"/>
               <w:rPr>
+                <w:rFonts w:ascii="宋体" w:eastAsia="宋体" w:hAnsi="宋体" w:cs="宋体" w:hint="eastAsia"/>
+              </w:rPr>
+            </w:pPr>
+            <w:r>
+              <w:rPr>
+                <w:rFonts w:ascii="宋体" w:eastAsia="宋体" w:hAnsi="宋体" w:cs="宋体"/>
+              </w:rPr>
+              <w:t>人工智能技术课程</w:t>
+            </w:r>
+          </w:p>
+          <w:p>
+            <w:pPr>
+              <w:spacing w:line="276" w:lineRule="auto"/>
+              <w:contextualSpacing w:val="0"/>
+              <w:rPr>
                 <w:rFonts w:ascii="STFangsong" w:eastAsia="STFangsong" w:hAnsi="STFangsong" w:cs="Arial"/>
               </w:rPr>
             </w:pPr>
@@ -2625,6 +2876,7 @@
               <w:rPr>
                 <w:rFonts w:ascii="STFangsong" w:eastAsia="STFangsong" w:hAnsi="STFangsong" w:cs="Arial"/>
               </w:rPr>
+              <w:lastRenderedPageBreak/>
               <w:t>项目建设周期内的执行计划</w:t>
             </w:r>
           </w:p>
@@ -3099,24 +3351,25 @@
       <w:pPr>
         <w:spacing w:line="276" w:lineRule="auto"/>
         <w:rPr>
-          <w:rFonts w:ascii="SimSun" w:eastAsia="SimSun" w:hAnsi="SimSun" w:cs="SimSun"/>
-        </w:rPr>
-      </w:pPr>
-      <w:r>
-        <w:rPr>
-          <w:rFonts w:ascii="SimSun" w:eastAsia="SimSun" w:hAnsi="SimSun" w:cs="SimSun" w:hint="eastAsia"/>
-        </w:rPr>
+          <w:rFonts w:ascii="宋体" w:eastAsia="宋体" w:hAnsi="宋体" w:cs="宋体"/>
+        </w:rPr>
+      </w:pPr>
+      <w:r>
+        <w:rPr>
+          <w:rFonts w:ascii="宋体" w:eastAsia="宋体" w:hAnsi="宋体" w:cs="宋体" w:hint="eastAsia"/>
+        </w:rPr>
+        <w:lastRenderedPageBreak/>
         <w:t>*******************</w:t>
       </w:r>
       <w:r>
         <w:rPr>
-          <w:rFonts w:ascii="SimSun" w:eastAsia="SimSun" w:hAnsi="SimSun" w:cs="SimSun"/>
+          <w:rFonts w:ascii="宋体" w:eastAsia="宋体" w:hAnsi="宋体" w:cs="宋体"/>
         </w:rPr>
         <w:t xml:space="preserve"> </w:t>
       </w:r>
       <w:r>
         <w:rPr>
-          <w:rFonts w:ascii="SimSun" w:eastAsia="SimSun" w:hAnsi="SimSun" w:cs="SimSun" w:hint="eastAsia"/>
+          <w:rFonts w:ascii="宋体" w:eastAsia="宋体" w:hAnsi="宋体" w:cs="宋体" w:hint="eastAsia"/>
         </w:rPr>
         <w:t>本页面需扫描或者拍摄影像内嵌进提交的WORD电子文档中 ********************</w:t>
       </w:r>
@@ -3143,7 +3396,7 @@
           <w:insideV w:val="single" w:sz="4" w:space="0" w:color="000000"/>
         </w:tblBorders>
         <w:tblLayout w:type="fixed"/>
-        <w:tblLook w:val="0400"/>
+        <w:tblLook w:val="0400" w:firstRow="0" w:lastRow="0" w:firstColumn="0" w:lastColumn="0" w:noHBand="0" w:noVBand="1"/>
       </w:tblPr>
       <w:tblGrid>
         <w:gridCol w:w="9350"/>
@@ -3167,9 +3420,8 @@
             </w:pPr>
             <w:r>
               <w:rPr>
-                <w:rFonts w:ascii="SimSun" w:eastAsia="SimSun" w:hAnsi="SimSun" w:cs="SimSun" w:hint="eastAsia"/>
-              </w:rPr>
-              <w:lastRenderedPageBreak/>
+                <w:rFonts w:ascii="宋体" w:eastAsia="宋体" w:hAnsi="宋体" w:cs="宋体" w:hint="eastAsia"/>
+              </w:rPr>
               <w:t>开放和共享承诺</w:t>
             </w:r>
           </w:p>
@@ -3196,13 +3448,13 @@
               <w:spacing w:line="276" w:lineRule="auto"/>
               <w:contextualSpacing w:val="0"/>
               <w:rPr>
-                <w:rFonts w:ascii="SimSun" w:eastAsia="SimSun" w:hAnsi="SimSun" w:cs="SimSun"/>
+                <w:rFonts w:ascii="宋体" w:eastAsia="宋体" w:hAnsi="宋体" w:cs="宋体"/>
                 <w:i/>
               </w:rPr>
             </w:pPr>
             <w:r>
               <w:rPr>
-                <w:rFonts w:ascii="SimSun" w:eastAsia="SimSun" w:hAnsi="SimSun" w:cs="SimSun" w:hint="eastAsia"/>
+                <w:rFonts w:ascii="宋体" w:eastAsia="宋体" w:hAnsi="宋体" w:cs="宋体" w:hint="eastAsia"/>
                 <w:i/>
               </w:rPr>
               <w:t>本人谨代表项目组全体成员承诺上述项目的建设内容可针对教育合作目的无偿开放和共享。</w:t>
@@ -3248,13 +3500,13 @@
             </w:pPr>
             <w:r>
               <w:rPr>
-                <w:rFonts w:ascii="SimSun" w:eastAsia="SimSun" w:hAnsi="SimSun" w:cs="SimSun" w:hint="eastAsia"/>
+                <w:rFonts w:ascii="宋体" w:eastAsia="宋体" w:hAnsi="宋体" w:cs="宋体" w:hint="eastAsia"/>
               </w:rPr>
               <w:t>主申报</w:t>
             </w:r>
             <w:r>
               <w:rPr>
-                <w:rFonts w:ascii="SimSun" w:eastAsia="SimSun" w:hAnsi="SimSun" w:cs="SimSun" w:hint="eastAsia"/>
+                <w:rFonts w:ascii="宋体" w:eastAsia="宋体" w:hAnsi="宋体" w:cs="宋体" w:hint="eastAsia"/>
               </w:rPr>
               <w:t>人签名：</w:t>
             </w:r>
@@ -3338,7 +3590,7 @@
             </w:pPr>
             <w:r>
               <w:rPr>
-                <w:rFonts w:ascii="SimSun" w:eastAsia="SimSun" w:hAnsi="SimSun" w:cs="SimSun" w:hint="eastAsia"/>
+                <w:rFonts w:ascii="宋体" w:eastAsia="宋体" w:hAnsi="宋体" w:cs="宋体" w:hint="eastAsia"/>
               </w:rPr>
               <w:t>知识产权保护申明</w:t>
             </w:r>
@@ -3366,13 +3618,13 @@
               <w:spacing w:line="276" w:lineRule="auto"/>
               <w:contextualSpacing w:val="0"/>
               <w:rPr>
-                <w:rFonts w:ascii="SimSun" w:eastAsia="SimSun" w:hAnsi="SimSun" w:cs="SimSun"/>
+                <w:rFonts w:ascii="宋体" w:eastAsia="宋体" w:hAnsi="宋体" w:cs="宋体"/>
                 <w:i/>
               </w:rPr>
             </w:pPr>
             <w:r>
               <w:rPr>
-                <w:rFonts w:ascii="SimSun" w:eastAsia="SimSun" w:hAnsi="SimSun" w:cs="SimSun" w:hint="eastAsia"/>
+                <w:rFonts w:ascii="宋体" w:eastAsia="宋体" w:hAnsi="宋体" w:cs="宋体" w:hint="eastAsia"/>
                 <w:i/>
               </w:rPr>
               <w:t>若项目被批准，我保证在项目开发过程中不存在任何抄袭行为。凡涉及到他人的知识产权，需征得著作人同意后方可使用并注明出处。</w:t>
@@ -3418,13 +3670,13 @@
             </w:pPr>
             <w:r>
               <w:rPr>
-                <w:rFonts w:ascii="SimSun" w:eastAsia="SimSun" w:hAnsi="SimSun" w:cs="SimSun" w:hint="eastAsia"/>
+                <w:rFonts w:ascii="宋体" w:eastAsia="宋体" w:hAnsi="宋体" w:cs="宋体" w:hint="eastAsia"/>
               </w:rPr>
               <w:t>主申报</w:t>
             </w:r>
             <w:r>
               <w:rPr>
-                <w:rFonts w:ascii="SimSun" w:eastAsia="SimSun" w:hAnsi="SimSun" w:cs="SimSun" w:hint="eastAsia"/>
+                <w:rFonts w:ascii="宋体" w:eastAsia="宋体" w:hAnsi="宋体" w:cs="宋体" w:hint="eastAsia"/>
               </w:rPr>
               <w:t>人签名：</w:t>
             </w:r>
@@ -3466,7 +3718,7 @@
             </w:pPr>
             <w:r>
               <w:rPr>
-                <w:rFonts w:ascii="SimSun" w:eastAsia="SimSun" w:hAnsi="SimSun" w:cs="SimSun" w:hint="eastAsia"/>
+                <w:rFonts w:ascii="宋体" w:eastAsia="宋体" w:hAnsi="宋体" w:cs="宋体" w:hint="eastAsia"/>
               </w:rPr>
               <w:t>日期：</w:t>
             </w:r>
@@ -3514,8 +3766,9 @@
             </w:pPr>
             <w:r>
               <w:rPr>
-                <w:rFonts w:ascii="SimSun" w:eastAsia="SimSun" w:hAnsi="SimSun" w:cs="SimSun" w:hint="eastAsia"/>
-              </w:rPr>
+                <w:rFonts w:ascii="宋体" w:eastAsia="宋体" w:hAnsi="宋体" w:cs="宋体" w:hint="eastAsia"/>
+              </w:rPr>
+              <w:lastRenderedPageBreak/>
               <w:t>院系（单位）意见</w:t>
             </w:r>
           </w:p>
@@ -3572,8 +3825,8 @@
                 <w:rFonts w:ascii="STFangsong" w:eastAsia="STFangsong" w:hAnsi="STFangsong" w:cs="Arial"/>
               </w:rPr>
             </w:pPr>
-            <w:bookmarkStart w:id="0" w:name="_gjdgxs" w:colFirst="0" w:colLast="0"/>
-            <w:bookmarkEnd w:id="0"/>
+            <w:bookmarkStart w:id="1" w:name="_gjdgxs" w:colFirst="0" w:colLast="0"/>
+            <w:bookmarkEnd w:id="1"/>
           </w:p>
           <w:p>
             <w:pPr>
@@ -3592,25 +3845,25 @@
             </w:r>
             <w:r>
               <w:rPr>
-                <w:rFonts w:ascii="SimSun" w:eastAsia="SimSun" w:hAnsi="SimSun" w:cs="SimSun" w:hint="eastAsia"/>
+                <w:rFonts w:ascii="宋体" w:eastAsia="宋体" w:hAnsi="宋体" w:cs="宋体" w:hint="eastAsia"/>
               </w:rPr>
               <w:t>院系（单位）负责人签名（盖章）：</w:t>
             </w:r>
             <w:r>
               <w:rPr>
-                <w:rFonts w:ascii="SimSun" w:eastAsia="SimSun" w:hAnsi="SimSun" w:cs="SimSun" w:hint="eastAsia"/>
+                <w:rFonts w:ascii="宋体" w:eastAsia="宋体" w:hAnsi="宋体" w:cs="宋体" w:hint="eastAsia"/>
               </w:rPr>
               <w:t>_</w:t>
             </w:r>
             <w:r>
               <w:rPr>
-                <w:rFonts w:ascii="SimSun" w:eastAsia="SimSun" w:hAnsi="SimSun" w:cs="SimSun"/>
+                <w:rFonts w:ascii="宋体" w:eastAsia="宋体" w:hAnsi="宋体" w:cs="宋体"/>
               </w:rPr>
               <w:t>_</w:t>
             </w:r>
             <w:r>
               <w:rPr>
-                <w:rFonts w:ascii="SimSun" w:eastAsia="SimSun" w:hAnsi="SimSun" w:cs="SimSun" w:hint="eastAsia"/>
+                <w:rFonts w:ascii="宋体" w:eastAsia="宋体" w:hAnsi="宋体" w:cs="宋体" w:hint="eastAsia"/>
               </w:rPr>
               <w:t>______________________</w:t>
             </w:r>
@@ -3646,7 +3899,7 @@
             </w:pPr>
             <w:r>
               <w:rPr>
-                <w:rFonts w:ascii="SimSun" w:eastAsia="SimSun" w:hAnsi="SimSun" w:cs="SimSun" w:hint="eastAsia"/>
+                <w:rFonts w:ascii="宋体" w:eastAsia="宋体" w:hAnsi="宋体" w:cs="宋体" w:hint="eastAsia"/>
               </w:rPr>
               <w:t>日期：</w:t>
             </w:r>
@@ -3683,8 +3936,8 @@
       </w:pPr>
     </w:p>
     <w:sectPr>
-      <w:headerReference w:type="default" r:id="rId9"/>
-      <w:footerReference w:type="default" r:id="rId10"/>
+      <w:headerReference w:type="default" r:id="rId10"/>
+      <w:footerReference w:type="default" r:id="rId11"/>
       <w:pgSz w:w="12240" w:h="15840"/>
       <w:pgMar w:top="1440" w:right="1440" w:bottom="1440" w:left="1440" w:header="0" w:footer="0" w:gutter="0"/>
       <w:pgNumType w:start="1"/>
@@ -3696,7 +3949,7 @@
 </file>
 
 <file path=word/endnotes.xml><?xml version="1.0" encoding="utf-8"?>
-<w:endnotes xmlns:ve="http://schemas.openxmlformats.org/markup-compatibility/2006" xmlns:o="urn:schemas-microsoft-com:office:office" xmlns:r="http://schemas.openxmlformats.org/officeDocument/2006/relationships" xmlns:m="http://schemas.openxmlformats.org/officeDocument/2006/math" xmlns:v="urn:schemas-microsoft-com:vml" xmlns:wp="http://schemas.openxmlformats.org/drawingml/2006/wordprocessingDrawing" xmlns:w10="urn:schemas-microsoft-com:office:word" xmlns:w="http://schemas.openxmlformats.org/wordprocessingml/2006/main" xmlns:wne="http://schemas.microsoft.com/office/word/2006/wordml">
+<w:endnotes xmlns:wpc="http://schemas.microsoft.com/office/word/2010/wordprocessingCanvas" xmlns:mc="http://schemas.openxmlformats.org/markup-compatibility/2006" xmlns:o="urn:schemas-microsoft-com:office:office" xmlns:r="http://schemas.openxmlformats.org/officeDocument/2006/relationships" xmlns:m="http://schemas.openxmlformats.org/officeDocument/2006/math" xmlns:v="urn:schemas-microsoft-com:vml" xmlns:wp14="http://schemas.microsoft.com/office/word/2010/wordprocessingDrawing" xmlns:wp="http://schemas.openxmlformats.org/drawingml/2006/wordprocessingDrawing" xmlns:w10="urn:schemas-microsoft-com:office:word" xmlns:w="http://schemas.openxmlformats.org/wordprocessingml/2006/main" xmlns:w14="http://schemas.microsoft.com/office/word/2010/wordml" xmlns:wpg="http://schemas.microsoft.com/office/word/2010/wordprocessingGroup" xmlns:wpi="http://schemas.microsoft.com/office/word/2010/wordprocessingInk" xmlns:wne="http://schemas.microsoft.com/office/word/2006/wordml" xmlns:wps="http://schemas.microsoft.com/office/word/2010/wordprocessingShape" mc:Ignorable="w14 wp14">
   <w:endnote w:type="separator" w:id="-1">
     <w:p>
       <w:r>
@@ -3715,7 +3968,7 @@
 </file>
 
 <file path=word/footer1.xml><?xml version="1.0" encoding="utf-8"?>
-<w:ftr xmlns:ve="http://schemas.openxmlformats.org/markup-compatibility/2006" xmlns:o="urn:schemas-microsoft-com:office:office" xmlns:r="http://schemas.openxmlformats.org/officeDocument/2006/relationships" xmlns:m="http://schemas.openxmlformats.org/officeDocument/2006/math" xmlns:v="urn:schemas-microsoft-com:vml" xmlns:wp="http://schemas.openxmlformats.org/drawingml/2006/wordprocessingDrawing" xmlns:w10="urn:schemas-microsoft-com:office:word" xmlns:w="http://schemas.openxmlformats.org/wordprocessingml/2006/main" xmlns:wne="http://schemas.microsoft.com/office/word/2006/wordml">
+<w:ftr xmlns:wpc="http://schemas.microsoft.com/office/word/2010/wordprocessingCanvas" xmlns:mc="http://schemas.openxmlformats.org/markup-compatibility/2006" xmlns:o="urn:schemas-microsoft-com:office:office" xmlns:r="http://schemas.openxmlformats.org/officeDocument/2006/relationships" xmlns:m="http://schemas.openxmlformats.org/officeDocument/2006/math" xmlns:v="urn:schemas-microsoft-com:vml" xmlns:wp14="http://schemas.microsoft.com/office/word/2010/wordprocessingDrawing" xmlns:wp="http://schemas.openxmlformats.org/drawingml/2006/wordprocessingDrawing" xmlns:w10="urn:schemas-microsoft-com:office:word" xmlns:w="http://schemas.openxmlformats.org/wordprocessingml/2006/main" xmlns:w14="http://schemas.microsoft.com/office/word/2010/wordml" xmlns:wpg="http://schemas.microsoft.com/office/word/2010/wordprocessingGroup" xmlns:wpi="http://schemas.microsoft.com/office/word/2010/wordprocessingInk" xmlns:wne="http://schemas.microsoft.com/office/word/2006/wordml" xmlns:wps="http://schemas.microsoft.com/office/word/2010/wordprocessingShape" mc:Ignorable="w14 wp14">
   <w:p>
     <w:pPr>
       <w:tabs>
@@ -3806,7 +4059,7 @@
 </file>
 
 <file path=word/footnotes.xml><?xml version="1.0" encoding="utf-8"?>
-<w:footnotes xmlns:ve="http://schemas.openxmlformats.org/markup-compatibility/2006" xmlns:o="urn:schemas-microsoft-com:office:office" xmlns:r="http://schemas.openxmlformats.org/officeDocument/2006/relationships" xmlns:m="http://schemas.openxmlformats.org/officeDocument/2006/math" xmlns:v="urn:schemas-microsoft-com:vml" xmlns:wp="http://schemas.openxmlformats.org/drawingml/2006/wordprocessingDrawing" xmlns:w10="urn:schemas-microsoft-com:office:word" xmlns:w="http://schemas.openxmlformats.org/wordprocessingml/2006/main" xmlns:wne="http://schemas.microsoft.com/office/word/2006/wordml">
+<w:footnotes xmlns:wpc="http://schemas.microsoft.com/office/word/2010/wordprocessingCanvas" xmlns:mc="http://schemas.openxmlformats.org/markup-compatibility/2006" xmlns:o="urn:schemas-microsoft-com:office:office" xmlns:r="http://schemas.openxmlformats.org/officeDocument/2006/relationships" xmlns:m="http://schemas.openxmlformats.org/officeDocument/2006/math" xmlns:v="urn:schemas-microsoft-com:vml" xmlns:wp14="http://schemas.microsoft.com/office/word/2010/wordprocessingDrawing" xmlns:wp="http://schemas.openxmlformats.org/drawingml/2006/wordprocessingDrawing" xmlns:w10="urn:schemas-microsoft-com:office:word" xmlns:w="http://schemas.openxmlformats.org/wordprocessingml/2006/main" xmlns:w14="http://schemas.microsoft.com/office/word/2010/wordml" xmlns:wpg="http://schemas.microsoft.com/office/word/2010/wordprocessingGroup" xmlns:wpi="http://schemas.microsoft.com/office/word/2010/wordprocessingInk" xmlns:wne="http://schemas.microsoft.com/office/word/2006/wordml" xmlns:wps="http://schemas.microsoft.com/office/word/2010/wordprocessingShape" mc:Ignorable="w14 wp14">
   <w:footnote w:type="separator" w:id="-1">
     <w:p>
       <w:r>
@@ -3825,7 +4078,7 @@
 </file>
 
 <file path=word/header1.xml><?xml version="1.0" encoding="utf-8"?>
-<w:hdr xmlns:ve="http://schemas.openxmlformats.org/markup-compatibility/2006" xmlns:o="urn:schemas-microsoft-com:office:office" xmlns:r="http://schemas.openxmlformats.org/officeDocument/2006/relationships" xmlns:m="http://schemas.openxmlformats.org/officeDocument/2006/math" xmlns:v="urn:schemas-microsoft-com:vml" xmlns:wp="http://schemas.openxmlformats.org/drawingml/2006/wordprocessingDrawing" xmlns:w10="urn:schemas-microsoft-com:office:word" xmlns:w="http://schemas.openxmlformats.org/wordprocessingml/2006/main" xmlns:wne="http://schemas.microsoft.com/office/word/2006/wordml">
+<w:hdr xmlns:wpc="http://schemas.microsoft.com/office/word/2010/wordprocessingCanvas" xmlns:mc="http://schemas.openxmlformats.org/markup-compatibility/2006" xmlns:o="urn:schemas-microsoft-com:office:office" xmlns:r="http://schemas.openxmlformats.org/officeDocument/2006/relationships" xmlns:m="http://schemas.openxmlformats.org/officeDocument/2006/math" xmlns:v="urn:schemas-microsoft-com:vml" xmlns:wp14="http://schemas.microsoft.com/office/word/2010/wordprocessingDrawing" xmlns:wp="http://schemas.openxmlformats.org/drawingml/2006/wordprocessingDrawing" xmlns:w10="urn:schemas-microsoft-com:office:word" xmlns:w="http://schemas.openxmlformats.org/wordprocessingml/2006/main" xmlns:w14="http://schemas.microsoft.com/office/word/2010/wordml" xmlns:wpg="http://schemas.microsoft.com/office/word/2010/wordprocessingGroup" xmlns:wpi="http://schemas.microsoft.com/office/word/2010/wordprocessingInk" xmlns:wne="http://schemas.microsoft.com/office/word/2006/wordml" xmlns:wps="http://schemas.microsoft.com/office/word/2010/wordprocessingShape" mc:Ignorable="w14 wp14">
   <w:p>
     <w:pPr>
       <w:tabs>
@@ -3864,7 +4117,7 @@
                   <a:blip r:embed="rId1">
                     <a:extLst>
                       <a:ext uri="{28A0092B-C50C-407E-A947-70E740481C1C}">
-                        <a14:useLocalDpi xmlns:a14="http://schemas.microsoft.com/office/drawing/2010/main" xmlns:wps="http://schemas.microsoft.com/office/word/2010/wordprocessingShape" xmlns:wpi="http://schemas.microsoft.com/office/word/2010/wordprocessingInk" xmlns:wpg="http://schemas.microsoft.com/office/word/2010/wordprocessingGroup" xmlns:w16se="http://schemas.microsoft.com/office/word/2015/wordml/symex" xmlns:w15="http://schemas.microsoft.com/office/word/2012/wordml" xmlns:w14="http://schemas.microsoft.com/office/word/2010/wordml" xmlns:w="http://schemas.openxmlformats.org/wordprocessingml/2006/main" xmlns:w10="urn:schemas-microsoft-com:office:word" xmlns:wp14="http://schemas.microsoft.com/office/word/2010/wordprocessingDrawing" xmlns:v="urn:schemas-microsoft-com:vml" xmlns:o="urn:schemas-microsoft-com:office:office" xmlns:mc="http://schemas.openxmlformats.org/markup-compatibility/2006" xmlns:cx1="http://schemas.microsoft.com/office/drawing/2015/9/8/chartex" xmlns:cx="http://schemas.microsoft.com/office/drawing/2014/chartex" xmlns:wpc="http://schemas.microsoft.com/office/word/2010/wordprocessingCanvas" xmlns="" val="0"/>
+                        <a14:useLocalDpi xmlns:a14="http://schemas.microsoft.com/office/drawing/2010/main" val="0"/>
                       </a:ext>
                     </a:extLst>
                   </a:blip>
@@ -3894,7 +4147,7 @@
 </file>
 
 <file path=word/numbering.xml><?xml version="1.0" encoding="utf-8"?>
-<w:numbering xmlns:ve="http://schemas.openxmlformats.org/markup-compatibility/2006" xmlns:o="urn:schemas-microsoft-com:office:office" xmlns:r="http://schemas.openxmlformats.org/officeDocument/2006/relationships" xmlns:m="http://schemas.openxmlformats.org/officeDocument/2006/math" xmlns:v="urn:schemas-microsoft-com:vml" xmlns:wp="http://schemas.openxmlformats.org/drawingml/2006/wordprocessingDrawing" xmlns:w10="urn:schemas-microsoft-com:office:word" xmlns:w="http://schemas.openxmlformats.org/wordprocessingml/2006/main" xmlns:wne="http://schemas.microsoft.com/office/word/2006/wordml">
+<w:numbering xmlns:wpc="http://schemas.microsoft.com/office/word/2010/wordprocessingCanvas" xmlns:mc="http://schemas.openxmlformats.org/markup-compatibility/2006" xmlns:o="urn:schemas-microsoft-com:office:office" xmlns:r="http://schemas.openxmlformats.org/officeDocument/2006/relationships" xmlns:m="http://schemas.openxmlformats.org/officeDocument/2006/math" xmlns:v="urn:schemas-microsoft-com:vml" xmlns:wp14="http://schemas.microsoft.com/office/word/2010/wordprocessingDrawing" xmlns:wp="http://schemas.openxmlformats.org/drawingml/2006/wordprocessingDrawing" xmlns:w10="urn:schemas-microsoft-com:office:word" xmlns:w="http://schemas.openxmlformats.org/wordprocessingml/2006/main" xmlns:w14="http://schemas.microsoft.com/office/word/2010/wordml" xmlns:wpg="http://schemas.microsoft.com/office/word/2010/wordprocessingGroup" xmlns:wpi="http://schemas.microsoft.com/office/word/2010/wordprocessingInk" xmlns:wne="http://schemas.microsoft.com/office/word/2006/wordml" xmlns:wps="http://schemas.microsoft.com/office/word/2010/wordprocessingShape" mc:Ignorable="w14 wp14">
   <w:abstractNum w:abstractNumId="0">
     <w:nsid w:val="035B5912"/>
     <w:multiLevelType w:val="hybridMultilevel"/>
@@ -4430,6 +4683,95 @@
     </w:lvl>
   </w:abstractNum>
   <w:abstractNum w:abstractNumId="6">
+    <w:nsid w:val="2E397D60"/>
+    <w:multiLevelType w:val="hybridMultilevel"/>
+    <w:tmpl w:val="9DB0EAA2"/>
+    <w:lvl w:ilvl="0" w:tplc="24A8A56C">
+      <w:start w:val="1"/>
+      <w:numFmt w:val="japaneseCounting"/>
+      <w:lvlText w:val="%1、"/>
+      <w:lvlJc w:val="left"/>
+      <w:pPr>
+        <w:ind w:left="390" w:hanging="390"/>
+      </w:pPr>
+      <w:rPr>
+        <w:rFonts w:hint="default"/>
+      </w:rPr>
+    </w:lvl>
+    <w:lvl w:ilvl="1" w:tplc="04090019" w:tentative="1">
+      <w:start w:val="1"/>
+      <w:numFmt w:val="lowerLetter"/>
+      <w:lvlText w:val="%2)"/>
+      <w:lvlJc w:val="left"/>
+      <w:pPr>
+        <w:ind w:left="840" w:hanging="420"/>
+      </w:pPr>
+    </w:lvl>
+    <w:lvl w:ilvl="2" w:tplc="0409001B" w:tentative="1">
+      <w:start w:val="1"/>
+      <w:numFmt w:val="lowerRoman"/>
+      <w:lvlText w:val="%3."/>
+      <w:lvlJc w:val="right"/>
+      <w:pPr>
+        <w:ind w:left="1260" w:hanging="420"/>
+      </w:pPr>
+    </w:lvl>
+    <w:lvl w:ilvl="3" w:tplc="0409000F" w:tentative="1">
+      <w:start w:val="1"/>
+      <w:numFmt w:val="decimal"/>
+      <w:lvlText w:val="%4."/>
+      <w:lvlJc w:val="left"/>
+      <w:pPr>
+        <w:ind w:left="1680" w:hanging="420"/>
+      </w:pPr>
+    </w:lvl>
+    <w:lvl w:ilvl="4" w:tplc="04090019" w:tentative="1">
+      <w:start w:val="1"/>
+      <w:numFmt w:val="lowerLetter"/>
+      <w:lvlText w:val="%5)"/>
+      <w:lvlJc w:val="left"/>
+      <w:pPr>
+        <w:ind w:left="2100" w:hanging="420"/>
+      </w:pPr>
+    </w:lvl>
+    <w:lvl w:ilvl="5" w:tplc="0409001B" w:tentative="1">
+      <w:start w:val="1"/>
+      <w:numFmt w:val="lowerRoman"/>
+      <w:lvlText w:val="%6."/>
+      <w:lvlJc w:val="right"/>
+      <w:pPr>
+        <w:ind w:left="2520" w:hanging="420"/>
+      </w:pPr>
+    </w:lvl>
+    <w:lvl w:ilvl="6" w:tplc="0409000F" w:tentative="1">
+      <w:start w:val="1"/>
+      <w:numFmt w:val="decimal"/>
+      <w:lvlText w:val="%7."/>
+      <w:lvlJc w:val="left"/>
+      <w:pPr>
+        <w:ind w:left="2940" w:hanging="420"/>
+      </w:pPr>
+    </w:lvl>
+    <w:lvl w:ilvl="7" w:tplc="04090019" w:tentative="1">
+      <w:start w:val="1"/>
+      <w:numFmt w:val="lowerLetter"/>
+      <w:lvlText w:val="%8)"/>
+      <w:lvlJc w:val="left"/>
+      <w:pPr>
+        <w:ind w:left="3360" w:hanging="420"/>
+      </w:pPr>
+    </w:lvl>
+    <w:lvl w:ilvl="8" w:tplc="0409001B" w:tentative="1">
+      <w:start w:val="1"/>
+      <w:numFmt w:val="lowerRoman"/>
+      <w:lvlText w:val="%9."/>
+      <w:lvlJc w:val="right"/>
+      <w:pPr>
+        <w:ind w:left="3780" w:hanging="420"/>
+      </w:pPr>
+    </w:lvl>
+  </w:abstractNum>
+  <w:abstractNum w:abstractNumId="7">
     <w:nsid w:val="2FB0380D"/>
     <w:multiLevelType w:val="hybridMultilevel"/>
     <w:tmpl w:val="91A4C0D0"/>
@@ -4518,7 +4860,7 @@
       </w:pPr>
     </w:lvl>
   </w:abstractNum>
-  <w:abstractNum w:abstractNumId="7">
+  <w:abstractNum w:abstractNumId="8">
     <w:nsid w:val="368E16A4"/>
     <w:multiLevelType w:val="hybridMultilevel"/>
     <w:tmpl w:val="91A4C0D0"/>
@@ -4607,7 +4949,7 @@
       </w:pPr>
     </w:lvl>
   </w:abstractNum>
-  <w:abstractNum w:abstractNumId="8">
+  <w:abstractNum w:abstractNumId="9">
     <w:nsid w:val="4B582216"/>
     <w:multiLevelType w:val="hybridMultilevel"/>
     <w:tmpl w:val="4D983DF2"/>
@@ -4696,7 +5038,7 @@
       </w:pPr>
     </w:lvl>
   </w:abstractNum>
-  <w:abstractNum w:abstractNumId="9">
+  <w:abstractNum w:abstractNumId="10">
     <w:nsid w:val="533149ED"/>
     <w:multiLevelType w:val="hybridMultilevel"/>
     <w:tmpl w:val="7E54BE92"/>
@@ -4809,7 +5151,7 @@
       </w:rPr>
     </w:lvl>
   </w:abstractNum>
-  <w:abstractNum w:abstractNumId="10">
+  <w:abstractNum w:abstractNumId="11">
     <w:nsid w:val="5C2C536F"/>
     <w:multiLevelType w:val="hybridMultilevel"/>
     <w:tmpl w:val="91A4C0D0"/>
@@ -4898,7 +5240,7 @@
       </w:pPr>
     </w:lvl>
   </w:abstractNum>
-  <w:abstractNum w:abstractNumId="11">
+  <w:abstractNum w:abstractNumId="12">
     <w:nsid w:val="6EF15996"/>
     <w:multiLevelType w:val="hybridMultilevel"/>
     <w:tmpl w:val="132E1132"/>
@@ -4987,7 +5329,7 @@
       </w:pPr>
     </w:lvl>
   </w:abstractNum>
-  <w:abstractNum w:abstractNumId="12">
+  <w:abstractNum w:abstractNumId="13">
     <w:nsid w:val="72D949B0"/>
     <w:multiLevelType w:val="hybridMultilevel"/>
     <w:tmpl w:val="91A4C0D0"/>
@@ -5089,38 +5431,41 @@
     <w:abstractNumId w:val="0"/>
   </w:num>
   <w:num w:numId="5">
-    <w:abstractNumId w:val="7"/>
+    <w:abstractNumId w:val="8"/>
   </w:num>
   <w:num w:numId="6">
     <w:abstractNumId w:val="2"/>
   </w:num>
   <w:num w:numId="7">
-    <w:abstractNumId w:val="8"/>
+    <w:abstractNumId w:val="9"/>
   </w:num>
   <w:num w:numId="8">
     <w:abstractNumId w:val="1"/>
   </w:num>
   <w:num w:numId="9">
+    <w:abstractNumId w:val="12"/>
+  </w:num>
+  <w:num w:numId="10">
+    <w:abstractNumId w:val="7"/>
+  </w:num>
+  <w:num w:numId="11">
+    <w:abstractNumId w:val="13"/>
+  </w:num>
+  <w:num w:numId="12">
+    <w:abstractNumId w:val="10"/>
+  </w:num>
+  <w:num w:numId="13">
     <w:abstractNumId w:val="11"/>
   </w:num>
-  <w:num w:numId="10">
+  <w:num w:numId="14">
     <w:abstractNumId w:val="6"/>
-  </w:num>
-  <w:num w:numId="11">
-    <w:abstractNumId w:val="12"/>
-  </w:num>
-  <w:num w:numId="12">
-    <w:abstractNumId w:val="9"/>
-  </w:num>
-  <w:num w:numId="13">
-    <w:abstractNumId w:val="10"/>
   </w:num>
   <w:numIdMacAtCleanup w:val="12"/>
 </w:numbering>
 </file>
 
 <file path=word/styles.xml><?xml version="1.0" encoding="utf-8"?>
-<w:styles xmlns:r="http://schemas.openxmlformats.org/officeDocument/2006/relationships" xmlns:w="http://schemas.openxmlformats.org/wordprocessingml/2006/main">
+<w:styles xmlns:mc="http://schemas.openxmlformats.org/markup-compatibility/2006" xmlns:r="http://schemas.openxmlformats.org/officeDocument/2006/relationships" xmlns:w="http://schemas.openxmlformats.org/wordprocessingml/2006/main" xmlns:w14="http://schemas.microsoft.com/office/word/2010/wordml" mc:Ignorable="w14">
   <w:docDefaults>
     <w:rPrDefault>
       <w:rPr>
@@ -5419,7 +5764,6 @@
     <w:uiPriority w:val="99"/>
     <w:semiHidden/>
     <w:unhideWhenUsed/>
-    <w:qFormat/>
     <w:tblPr>
       <w:tblInd w:w="0" w:type="dxa"/>
       <w:tblCellMar>
@@ -5481,11 +5825,8 @@
     <w:tblPr>
       <w:tblStyleRowBandSize w:val="1"/>
       <w:tblStyleColBandSize w:val="1"/>
-      <w:tblInd w:w="0" w:type="dxa"/>
       <w:tblCellMar>
-        <w:top w:w="0" w:type="dxa"/>
         <w:left w:w="115" w:type="dxa"/>
-        <w:bottom w:w="0" w:type="dxa"/>
         <w:right w:w="115" w:type="dxa"/>
       </w:tblCellMar>
     </w:tblPr>
@@ -5599,7 +5940,7 @@
       </w:pBdr>
     </w:pPr>
     <w:rPr>
-      <w:rFonts w:eastAsia="SimSun"/>
+      <w:rFonts w:eastAsia="宋体"/>
       <w:lang w:eastAsia="en-US"/>
     </w:rPr>
   </w:style>
@@ -5644,6 +5985,197 @@
     <w:name w:val="apple-tab-span"/>
     <w:basedOn w:val="a0"/>
     <w:rsid w:val="003364E1"/>
+  </w:style>
+</w:styles>
+</file>
+
+<file path=word/stylesWithEffects.xml><?xml version="1.0" encoding="utf-8"?>
+<w:styles xmlns:wpc="http://schemas.microsoft.com/office/word/2010/wordprocessingCanvas" xmlns:mc="http://schemas.openxmlformats.org/markup-compatibility/2006" xmlns:o="urn:schemas-microsoft-com:office:office" xmlns:r="http://schemas.openxmlformats.org/officeDocument/2006/relationships" xmlns:m="http://schemas.openxmlformats.org/officeDocument/2006/math" xmlns:v="urn:schemas-microsoft-com:vml" xmlns:wp14="http://schemas.microsoft.com/office/word/2010/wordprocessingDrawing" xmlns:wp="http://schemas.openxmlformats.org/drawingml/2006/wordprocessingDrawing" xmlns:w10="urn:schemas-microsoft-com:office:word" xmlns:w="http://schemas.openxmlformats.org/wordprocessingml/2006/main" xmlns:w14="http://schemas.microsoft.com/office/word/2010/wordml" xmlns:wpg="http://schemas.microsoft.com/office/word/2010/wordprocessingGroup" xmlns:wpi="http://schemas.microsoft.com/office/word/2010/wordprocessingInk" xmlns:wne="http://schemas.microsoft.com/office/word/2006/wordml" xmlns:wps="http://schemas.microsoft.com/office/word/2010/wordprocessingShape" mc:Ignorable="w14 wp14">
+  <w:docDefaults>
+    <w:rPrDefault>
+      <w:rPr>
+        <w:rFonts w:asciiTheme="minorHAnsi" w:eastAsiaTheme="minorEastAsia" w:hAnsiTheme="minorHAnsi" w:cstheme="minorBidi"/>
+        <w:kern w:val="2"/>
+        <w:sz w:val="21"/>
+        <w:szCs w:val="22"/>
+        <w:lang w:val="en-US" w:eastAsia="zh-CN" w:bidi="ar-SA"/>
+      </w:rPr>
+    </w:rPrDefault>
+    <w:pPrDefault/>
+  </w:docDefaults>
+  <w:latentStyles w:defLockedState="0" w:defUIPriority="99" w:defSemiHidden="1" w:defUnhideWhenUsed="1" w:defQFormat="0" w:count="267">
+    <w:lsdException w:name="Normal" w:semiHidden="0" w:uiPriority="0" w:unhideWhenUsed="0" w:qFormat="1"/>
+    <w:lsdException w:name="heading 1" w:semiHidden="0" w:uiPriority="9" w:unhideWhenUsed="0" w:qFormat="1"/>
+    <w:lsdException w:name="heading 2" w:uiPriority="9" w:qFormat="1"/>
+    <w:lsdException w:name="heading 3" w:uiPriority="9" w:qFormat="1"/>
+    <w:lsdException w:name="heading 4" w:uiPriority="9" w:qFormat="1"/>
+    <w:lsdException w:name="heading 5" w:uiPriority="9" w:qFormat="1"/>
+    <w:lsdException w:name="heading 6" w:uiPriority="9" w:qFormat="1"/>
+    <w:lsdException w:name="heading 7" w:uiPriority="9" w:qFormat="1"/>
+    <w:lsdException w:name="heading 8" w:uiPriority="9" w:qFormat="1"/>
+    <w:lsdException w:name="heading 9" w:uiPriority="9" w:qFormat="1"/>
+    <w:lsdException w:name="toc 1" w:uiPriority="39"/>
+    <w:lsdException w:name="toc 2" w:uiPriority="39"/>
+    <w:lsdException w:name="toc 3" w:uiPriority="39"/>
+    <w:lsdException w:name="toc 4" w:uiPriority="39"/>
+    <w:lsdException w:name="toc 5" w:uiPriority="39"/>
+    <w:lsdException w:name="toc 6" w:uiPriority="39"/>
+    <w:lsdException w:name="toc 7" w:uiPriority="39"/>
+    <w:lsdException w:name="toc 8" w:uiPriority="39"/>
+    <w:lsdException w:name="toc 9" w:uiPriority="39"/>
+    <w:lsdException w:name="caption" w:uiPriority="35" w:qFormat="1"/>
+    <w:lsdException w:name="Title" w:semiHidden="0" w:uiPriority="10" w:unhideWhenUsed="0" w:qFormat="1"/>
+    <w:lsdException w:name="Default Paragraph Font" w:uiPriority="1"/>
+    <w:lsdException w:name="Subtitle" w:semiHidden="0" w:uiPriority="11" w:unhideWhenUsed="0" w:qFormat="1"/>
+    <w:lsdException w:name="Strong" w:semiHidden="0" w:uiPriority="22" w:unhideWhenUsed="0" w:qFormat="1"/>
+    <w:lsdException w:name="Emphasis" w:semiHidden="0" w:uiPriority="20" w:unhideWhenUsed="0" w:qFormat="1"/>
+    <w:lsdException w:name="Table Grid" w:semiHidden="0" w:uiPriority="59" w:unhideWhenUsed="0"/>
+    <w:lsdException w:name="Placeholder Text" w:unhideWhenUsed="0"/>
+    <w:lsdException w:name="No Spacing" w:semiHidden="0" w:uiPriority="1" w:unhideWhenUsed="0" w:qFormat="1"/>
+    <w:lsdException w:name="Light Shading" w:semiHidden="0" w:uiPriority="60" w:unhideWhenUsed="0"/>
+    <w:lsdException w:name="Light List" w:semiHidden="0" w:uiPriority="61" w:unhideWhenUsed="0"/>
+    <w:lsdException w:name="Light Grid" w:semiHidden="0" w:uiPriority="62" w:unhideWhenUsed="0"/>
+    <w:lsdException w:name="Medium Shading 1" w:semiHidden="0" w:uiPriority="63" w:unhideWhenUsed="0"/>
+    <w:lsdException w:name="Medium Shading 2" w:semiHidden="0" w:uiPriority="64" w:unhideWhenUsed="0"/>
+    <w:lsdException w:name="Medium List 1" w:semiHidden="0" w:uiPriority="65" w:unhideWhenUsed="0"/>
+    <w:lsdException w:name="Medium List 2" w:semiHidden="0" w:uiPriority="66" w:unhideWhenUsed="0"/>
+    <w:lsdException w:name="Medium Grid 1" w:semiHidden="0" w:uiPriority="67" w:unhideWhenUsed="0"/>
+    <w:lsdException w:name="Medium Grid 2" w:semiHidden="0" w:uiPriority="68" w:unhideWhenUsed="0"/>
+    <w:lsdException w:name="Medium Grid 3" w:semiHidden="0" w:uiPriority="69" w:unhideWhenUsed="0"/>
+    <w:lsdException w:name="Dark List" w:semiHidden="0" w:uiPriority="70" w:unhideWhenUsed="0"/>
+    <w:lsdException w:name="Colorful Shading" w:semiHidden="0" w:uiPriority="71" w:unhideWhenUsed="0"/>
+    <w:lsdException w:name="Colorful List" w:semiHidden="0" w:uiPriority="72" w:unhideWhenUsed="0"/>
+    <w:lsdException w:name="Colorful Grid" w:semiHidden="0" w:uiPriority="73" w:unhideWhenUsed="0"/>
+    <w:lsdException w:name="Light Shading Accent 1" w:semiHidden="0" w:uiPriority="60" w:unhideWhenUsed="0"/>
+    <w:lsdException w:name="Light List Accent 1" w:semiHidden="0" w:uiPriority="61" w:unhideWhenUsed="0"/>
+    <w:lsdException w:name="Light Grid Accent 1" w:semiHidden="0" w:uiPriority="62" w:unhideWhenUsed="0"/>
+    <w:lsdException w:name="Medium Shading 1 Accent 1" w:semiHidden="0" w:uiPriority="63" w:unhideWhenUsed="0"/>
+    <w:lsdException w:name="Medium Shading 2 Accent 1" w:semiHidden="0" w:uiPriority="64" w:unhideWhenUsed="0"/>
+    <w:lsdException w:name="Medium List 1 Accent 1" w:semiHidden="0" w:uiPriority="65" w:unhideWhenUsed="0"/>
+    <w:lsdException w:name="Revision" w:unhideWhenUsed="0"/>
+    <w:lsdException w:name="List Paragraph" w:semiHidden="0" w:uiPriority="34" w:unhideWhenUsed="0" w:qFormat="1"/>
+    <w:lsdException w:name="Quote" w:semiHidden="0" w:uiPriority="29" w:unhideWhenUsed="0" w:qFormat="1"/>
+    <w:lsdException w:name="Intense Quote" w:semiHidden="0" w:uiPriority="30" w:unhideWhenUsed="0" w:qFormat="1"/>
+    <w:lsdException w:name="Medium List 2 Accent 1" w:semiHidden="0" w:uiPriority="66" w:unhideWhenUsed="0"/>
+    <w:lsdException w:name="Medium Grid 1 Accent 1" w:semiHidden="0" w:uiPriority="67" w:unhideWhenUsed="0"/>
+    <w:lsdException w:name="Medium Grid 2 Accent 1" w:semiHidden="0" w:uiPriority="68" w:unhideWhenUsed="0"/>
+    <w:lsdException w:name="Medium Grid 3 Accent 1" w:semiHidden="0" w:uiPriority="69" w:unhideWhenUsed="0"/>
+    <w:lsdException w:name="Dark List Accent 1" w:semiHidden="0" w:uiPriority="70" w:unhideWhenUsed="0"/>
+    <w:lsdException w:name="Colorful Shading Accent 1" w:semiHidden="0" w:uiPriority="71" w:unhideWhenUsed="0"/>
+    <w:lsdException w:name="Colorful List Accent 1" w:semiHidden="0" w:uiPriority="72" w:unhideWhenUsed="0"/>
+    <w:lsdException w:name="Colorful Grid Accent 1" w:semiHidden="0" w:uiPriority="73" w:unhideWhenUsed="0"/>
+    <w:lsdException w:name="Light Shading Accent 2" w:semiHidden="0" w:uiPriority="60" w:unhideWhenUsed="0"/>
+    <w:lsdException w:name="Light List Accent 2" w:semiHidden="0" w:uiPriority="61" w:unhideWhenUsed="0"/>
+    <w:lsdException w:name="Light Grid Accent 2" w:semiHidden="0" w:uiPriority="62" w:unhideWhenUsed="0"/>
+    <w:lsdException w:name="Medium Shading 1 Accent 2" w:semiHidden="0" w:uiPriority="63" w:unhideWhenUsed="0"/>
+    <w:lsdException w:name="Medium Shading 2 Accent 2" w:semiHidden="0" w:uiPriority="64" w:unhideWhenUsed="0"/>
+    <w:lsdException w:name="Medium List 1 Accent 2" w:semiHidden="0" w:uiPriority="65" w:unhideWhenUsed="0"/>
+    <w:lsdException w:name="Medium List 2 Accent 2" w:semiHidden="0" w:uiPriority="66" w:unhideWhenUsed="0"/>
+    <w:lsdException w:name="Medium Grid 1 Accent 2" w:semiHidden="0" w:uiPriority="67" w:unhideWhenUsed="0"/>
+    <w:lsdException w:name="Medium Grid 2 Accent 2" w:semiHidden="0" w:uiPriority="68" w:unhideWhenUsed="0"/>
+    <w:lsdException w:name="Medium Grid 3 Accent 2" w:semiHidden="0" w:uiPriority="69" w:unhideWhenUsed="0"/>
+    <w:lsdException w:name="Dark List Accent 2" w:semiHidden="0" w:uiPriority="70" w:unhideWhenUsed="0"/>
+    <w:lsdException w:name="Colorful Shading Accent 2" w:semiHidden="0" w:uiPriority="71" w:unhideWhenUsed="0"/>
+    <w:lsdException w:name="Colorful List Accent 2" w:semiHidden="0" w:uiPriority="72" w:unhideWhenUsed="0"/>
+    <w:lsdException w:name="Colorful Grid Accent 2" w:semiHidden="0" w:uiPriority="73" w:unhideWhenUsed="0"/>
+    <w:lsdException w:name="Light Shading Accent 3" w:semiHidden="0" w:uiPriority="60" w:unhideWhenUsed="0"/>
+    <w:lsdException w:name="Light List Accent 3" w:semiHidden="0" w:uiPriority="61" w:unhideWhenUsed="0"/>
+    <w:lsdException w:name="Light Grid Accent 3" w:semiHidden="0" w:uiPriority="62" w:unhideWhenUsed="0"/>
+    <w:lsdException w:name="Medium Shading 1 Accent 3" w:semiHidden="0" w:uiPriority="63" w:unhideWhenUsed="0"/>
+    <w:lsdException w:name="Medium Shading 2 Accent 3" w:semiHidden="0" w:uiPriority="64" w:unhideWhenUsed="0"/>
+    <w:lsdException w:name="Medium List 1 Accent 3" w:semiHidden="0" w:uiPriority="65" w:unhideWhenUsed="0"/>
+    <w:lsdException w:name="Medium List 2 Accent 3" w:semiHidden="0" w:uiPriority="66" w:unhideWhenUsed="0"/>
+    <w:lsdException w:name="Medium Grid 1 Accent 3" w:semiHidden="0" w:uiPriority="67" w:unhideWhenUsed="0"/>
+    <w:lsdException w:name="Medium Grid 2 Accent 3" w:semiHidden="0" w:uiPriority="68" w:unhideWhenUsed="0"/>
+    <w:lsdException w:name="Medium Grid 3 Accent 3" w:semiHidden="0" w:uiPriority="69" w:unhideWhenUsed="0"/>
+    <w:lsdException w:name="Dark List Accent 3" w:semiHidden="0" w:uiPriority="70" w:unhideWhenUsed="0"/>
+    <w:lsdException w:name="Colorful Shading Accent 3" w:semiHidden="0" w:uiPriority="71" w:unhideWhenUsed="0"/>
+    <w:lsdException w:name="Colorful List Accent 3" w:semiHidden="0" w:uiPriority="72" w:unhideWhenUsed="0"/>
+    <w:lsdException w:name="Colorful Grid Accent 3" w:semiHidden="0" w:uiPriority="73" w:unhideWhenUsed="0"/>
+    <w:lsdException w:name="Light Shading Accent 4" w:semiHidden="0" w:uiPriority="60" w:unhideWhenUsed="0"/>
+    <w:lsdException w:name="Light List Accent 4" w:semiHidden="0" w:uiPriority="61" w:unhideWhenUsed="0"/>
+    <w:lsdException w:name="Light Grid Accent 4" w:semiHidden="0" w:uiPriority="62" w:unhideWhenUsed="0"/>
+    <w:lsdException w:name="Medium Shading 1 Accent 4" w:semiHidden="0" w:uiPriority="63" w:unhideWhenUsed="0"/>
+    <w:lsdException w:name="Medium Shading 2 Accent 4" w:semiHidden="0" w:uiPriority="64" w:unhideWhenUsed="0"/>
+    <w:lsdException w:name="Medium List 1 Accent 4" w:semiHidden="0" w:uiPriority="65" w:unhideWhenUsed="0"/>
+    <w:lsdException w:name="Medium List 2 Accent 4" w:semiHidden="0" w:uiPriority="66" w:unhideWhenUsed="0"/>
+    <w:lsdException w:name="Medium Grid 1 Accent 4" w:semiHidden="0" w:uiPriority="67" w:unhideWhenUsed="0"/>
+    <w:lsdException w:name="Medium Grid 2 Accent 4" w:semiHidden="0" w:uiPriority="68" w:unhideWhenUsed="0"/>
+    <w:lsdException w:name="Medium Grid 3 Accent 4" w:semiHidden="0" w:uiPriority="69" w:unhideWhenUsed="0"/>
+    <w:lsdException w:name="Dark List Accent 4" w:semiHidden="0" w:uiPriority="70" w:unhideWhenUsed="0"/>
+    <w:lsdException w:name="Colorful Shading Accent 4" w:semiHidden="0" w:uiPriority="71" w:unhideWhenUsed="0"/>
+    <w:lsdException w:name="Colorful List Accent 4" w:semiHidden="0" w:uiPriority="72" w:unhideWhenUsed="0"/>
+    <w:lsdException w:name="Colorful Grid Accent 4" w:semiHidden="0" w:uiPriority="73" w:unhideWhenUsed="0"/>
+    <w:lsdException w:name="Light Shading Accent 5" w:semiHidden="0" w:uiPriority="60" w:unhideWhenUsed="0"/>
+    <w:lsdException w:name="Light List Accent 5" w:semiHidden="0" w:uiPriority="61" w:unhideWhenUsed="0"/>
+    <w:lsdException w:name="Light Grid Accent 5" w:semiHidden="0" w:uiPriority="62" w:unhideWhenUsed="0"/>
+    <w:lsdException w:name="Medium Shading 1 Accent 5" w:semiHidden="0" w:uiPriority="63" w:unhideWhenUsed="0"/>
+    <w:lsdException w:name="Medium Shading 2 Accent 5" w:semiHidden="0" w:uiPriority="64" w:unhideWhenUsed="0"/>
+    <w:lsdException w:name="Medium List 1 Accent 5" w:semiHidden="0" w:uiPriority="65" w:unhideWhenUsed="0"/>
+    <w:lsdException w:name="Medium List 2 Accent 5" w:semiHidden="0" w:uiPriority="66" w:unhideWhenUsed="0"/>
+    <w:lsdException w:name="Medium Grid 1 Accent 5" w:semiHidden="0" w:uiPriority="67" w:unhideWhenUsed="0"/>
+    <w:lsdException w:name="Medium Grid 2 Accent 5" w:semiHidden="0" w:uiPriority="68" w:unhideWhenUsed="0"/>
+    <w:lsdException w:name="Medium Grid 3 Accent 5" w:semiHidden="0" w:uiPriority="69" w:unhideWhenUsed="0"/>
+    <w:lsdException w:name="Dark List Accent 5" w:semiHidden="0" w:uiPriority="70" w:unhideWhenUsed="0"/>
+    <w:lsdException w:name="Colorful Shading Accent 5" w:semiHidden="0" w:uiPriority="71" w:unhideWhenUsed="0"/>
+    <w:lsdException w:name="Colorful List Accent 5" w:semiHidden="0" w:uiPriority="72" w:unhideWhenUsed="0"/>
+    <w:lsdException w:name="Colorful Grid Accent 5" w:semiHidden="0" w:uiPriority="73" w:unhideWhenUsed="0"/>
+    <w:lsdException w:name="Light Shading Accent 6" w:semiHidden="0" w:uiPriority="60" w:unhideWhenUsed="0"/>
+    <w:lsdException w:name="Light List Accent 6" w:semiHidden="0" w:uiPriority="61" w:unhideWhenUsed="0"/>
+    <w:lsdException w:name="Light Grid Accent 6" w:semiHidden="0" w:uiPriority="62" w:unhideWhenUsed="0"/>
+    <w:lsdException w:name="Medium Shading 1 Accent 6" w:semiHidden="0" w:uiPriority="63" w:unhideWhenUsed="0"/>
+    <w:lsdException w:name="Medium Shading 2 Accent 6" w:semiHidden="0" w:uiPriority="64" w:unhideWhenUsed="0"/>
+    <w:lsdException w:name="Medium List 1 Accent 6" w:semiHidden="0" w:uiPriority="65" w:unhideWhenUsed="0"/>
+    <w:lsdException w:name="Medium List 2 Accent 6" w:semiHidden="0" w:uiPriority="66" w:unhideWhenUsed="0"/>
+    <w:lsdException w:name="Medium Grid 1 Accent 6" w:semiHidden="0" w:uiPriority="67" w:unhideWhenUsed="0"/>
+    <w:lsdException w:name="Medium Grid 2 Accent 6" w:semiHidden="0" w:uiPriority="68" w:unhideWhenUsed="0"/>
+    <w:lsdException w:name="Medium Grid 3 Accent 6" w:semiHidden="0" w:uiPriority="69" w:unhideWhenUsed="0"/>
+    <w:lsdException w:name="Dark List Accent 6" w:semiHidden="0" w:uiPriority="70" w:unhideWhenUsed="0"/>
+    <w:lsdException w:name="Colorful Shading Accent 6" w:semiHidden="0" w:uiPriority="71" w:unhideWhenUsed="0"/>
+    <w:lsdException w:name="Colorful List Accent 6" w:semiHidden="0" w:uiPriority="72" w:unhideWhenUsed="0"/>
+    <w:lsdException w:name="Colorful Grid Accent 6" w:semiHidden="0" w:uiPriority="73" w:unhideWhenUsed="0"/>
+    <w:lsdException w:name="Subtle Emphasis" w:semiHidden="0" w:uiPriority="19" w:unhideWhenUsed="0" w:qFormat="1"/>
+    <w:lsdException w:name="Intense Emphasis" w:semiHidden="0" w:uiPriority="21" w:unhideWhenUsed="0" w:qFormat="1"/>
+    <w:lsdException w:name="Subtle Reference" w:semiHidden="0" w:uiPriority="31" w:unhideWhenUsed="0" w:qFormat="1"/>
+    <w:lsdException w:name="Intense Reference" w:semiHidden="0" w:uiPriority="32" w:unhideWhenUsed="0" w:qFormat="1"/>
+    <w:lsdException w:name="Book Title" w:semiHidden="0" w:uiPriority="33" w:unhideWhenUsed="0" w:qFormat="1"/>
+    <w:lsdException w:name="Bibliography" w:uiPriority="37"/>
+    <w:lsdException w:name="TOC Heading" w:uiPriority="39" w:qFormat="1"/>
+  </w:latentStyles>
+  <w:style w:type="paragraph" w:default="1" w:styleId="a">
+    <w:name w:val="Normal"/>
+    <w:qFormat/>
+    <w:pPr>
+      <w:widowControl w:val="0"/>
+      <w:jc w:val="both"/>
+    </w:pPr>
+  </w:style>
+  <w:style w:type="character" w:default="1" w:styleId="a0">
+    <w:name w:val="Default Paragraph Font"/>
+    <w:uiPriority w:val="1"/>
+    <w:semiHidden/>
+    <w:unhideWhenUsed/>
+  </w:style>
+  <w:style w:type="table" w:default="1" w:styleId="a1">
+    <w:name w:val="Normal Table"/>
+    <w:uiPriority w:val="99"/>
+    <w:semiHidden/>
+    <w:unhideWhenUsed/>
+    <w:tblPr>
+      <w:tblInd w:w="0" w:type="dxa"/>
+      <w:tblCellMar>
+        <w:top w:w="0" w:type="dxa"/>
+        <w:left w:w="108" w:type="dxa"/>
+        <w:bottom w:w="0" w:type="dxa"/>
+        <w:right w:w="108" w:type="dxa"/>
+      </w:tblCellMar>
+    </w:tblPr>
+  </w:style>
+  <w:style w:type="numbering" w:default="1" w:styleId="a2">
+    <w:name w:val="No List"/>
+    <w:uiPriority w:val="99"/>
+    <w:semiHidden/>
+    <w:unhideWhenUsed/>
   </w:style>
 </w:styles>
 </file>
@@ -5903,7 +6435,7 @@
   <a:extraClrSchemeLst/>
   <a:extLst>
     <a:ext uri="{05A4C25C-085E-4340-85A3-A5531E510DB2}">
-      <thm15:themeFamily xmlns:thm15="http://schemas.microsoft.com/office/thememl/2012/main" xmlns="" name="Office Theme" id="{62F939B6-93AF-4DB8-9C6B-D6C7DFDC589F}" vid="{4A3C46E8-61CC-4603-A589-7422A47A8E4A}"/>
+      <thm15:themeFamily xmlns="" xmlns:thm15="http://schemas.microsoft.com/office/thememl/2012/main" name="Office Theme" id="{62F939B6-93AF-4DB8-9C6B-D6C7DFDC589F}" vid="{4A3C46E8-61CC-4603-A589-7422A47A8E4A}"/>
     </a:ext>
   </a:extLst>
 </a:theme>
@@ -5914,7 +6446,7 @@
 </file>
 
 <file path=customXml/itemProps1.xml><?xml version="1.0" encoding="utf-8"?>
-<ds:datastoreItem xmlns:ds="http://schemas.openxmlformats.org/officeDocument/2006/customXml" ds:itemID="{DB4233E5-98E6-4625-8D8F-3D7AB230DBB0}">
+<ds:datastoreItem xmlns:ds="http://schemas.openxmlformats.org/officeDocument/2006/customXml" ds:itemID="{8D1316F6-B9C6-4FD9-A1A1-DFA461E61C4E}">
   <ds:schemaRefs>
     <ds:schemaRef ds:uri="http://schemas.openxmlformats.org/officeDocument/2006/bibliography"/>
   </ds:schemaRefs>

</xml_diff>